<commit_message>
Expand search to headers and footers Fix test document
</commit_message>
<xml_diff>
--- a/test/doc_testing_1.docx
+++ b/test/doc_testing_1.docx
@@ -390,15 +390,7 @@
           </w:tcPr>
           <w:p>
             <w:r>
-              <w:t xml:space="preserve">Table 2, </w:t>
-            </w:r>
-            <w:proofErr w:type="spellStart"/>
-            <w:r>
-              <w:t>Row</w:t>
-            </w:r>
-            <w:proofErr w:type="spellEnd"/>
-            <w:r>
-              <w:t xml:space="preserve"> 1, Cell 1</w:t>
+              <w:t>Table 2, Row 1, Cell 1</w:t>
             </w:r>
           </w:p>
         </w:tc>
@@ -408,15 +400,7 @@
           </w:tcPr>
           <w:p>
             <w:r>
-              <w:t xml:space="preserve">Table 2, </w:t>
-            </w:r>
-            <w:proofErr w:type="spellStart"/>
-            <w:r>
-              <w:t>Row</w:t>
-            </w:r>
-            <w:proofErr w:type="spellEnd"/>
-            <w:r>
-              <w:t xml:space="preserve"> 1, Cell 2</w:t>
+              <w:t>Table 2, Row 1, Cell 2</w:t>
             </w:r>
           </w:p>
         </w:tc>
@@ -426,15 +410,7 @@
           </w:tcPr>
           <w:p>
             <w:r>
-              <w:t xml:space="preserve">Table 2, </w:t>
-            </w:r>
-            <w:proofErr w:type="spellStart"/>
-            <w:r>
-              <w:t>Row</w:t>
-            </w:r>
-            <w:proofErr w:type="spellEnd"/>
-            <w:r>
-              <w:t xml:space="preserve"> 1, Cell 3</w:t>
+              <w:t>Table 2, Row 1, Cell 3</w:t>
             </w:r>
           </w:p>
         </w:tc>
@@ -532,15 +508,7 @@
           </w:tcPr>
           <w:p>
             <w:r>
-              <w:t xml:space="preserve">Table 2, </w:t>
-            </w:r>
-            <w:proofErr w:type="spellStart"/>
-            <w:r>
-              <w:t>Row</w:t>
-            </w:r>
-            <w:proofErr w:type="spellEnd"/>
-            <w:r>
-              <w:t xml:space="preserve"> 2, Cell 2</w:t>
+              <w:t>Table 2, Row 2, Cell 2</w:t>
             </w:r>
           </w:p>
         </w:tc>
@@ -550,15 +518,7 @@
           </w:tcPr>
           <w:p>
             <w:r>
-              <w:t xml:space="preserve">Table 2, </w:t>
-            </w:r>
-            <w:proofErr w:type="spellStart"/>
-            <w:r>
-              <w:t>Row</w:t>
-            </w:r>
-            <w:proofErr w:type="spellEnd"/>
-            <w:r>
-              <w:t xml:space="preserve"> 2, Cell 3</w:t>
+              <w:t>Table 2, Row 2, Cell 3</w:t>
             </w:r>
           </w:p>
         </w:tc>
@@ -568,15 +528,7 @@
           </w:tcPr>
           <w:p>
             <w:r>
-              <w:t xml:space="preserve">Table 2, </w:t>
-            </w:r>
-            <w:proofErr w:type="spellStart"/>
-            <w:r>
-              <w:t>Row</w:t>
-            </w:r>
-            <w:proofErr w:type="spellEnd"/>
-            <w:r>
-              <w:t xml:space="preserve"> 2, Cell 4</w:t>
+              <w:t>Table 2, Row 2, Cell 4</w:t>
             </w:r>
           </w:p>
         </w:tc>
@@ -588,15 +540,7 @@
           </w:tcPr>
           <w:p>
             <w:r>
-              <w:t xml:space="preserve">Table 2, </w:t>
-            </w:r>
-            <w:proofErr w:type="spellStart"/>
-            <w:r>
-              <w:t>Row</w:t>
-            </w:r>
-            <w:proofErr w:type="spellEnd"/>
-            <w:r>
-              <w:t xml:space="preserve"> 3, Cell 1</w:t>
+              <w:t>Table 2, Row 3, Cell 1</w:t>
             </w:r>
           </w:p>
         </w:tc>
@@ -606,15 +550,7 @@
           </w:tcPr>
           <w:p>
             <w:r>
-              <w:t xml:space="preserve">Table 2, </w:t>
-            </w:r>
-            <w:proofErr w:type="spellStart"/>
-            <w:r>
-              <w:t>Row</w:t>
-            </w:r>
-            <w:proofErr w:type="spellEnd"/>
-            <w:r>
-              <w:t xml:space="preserve"> 3, Cell 2</w:t>
+              <w:t>Table 2, Row 3, Cell 2</w:t>
             </w:r>
           </w:p>
         </w:tc>
@@ -627,15 +563,7 @@
               <w:t xml:space="preserve">ACROTBSIMPLE </w:t>
             </w:r>
             <w:r>
-              <w:t xml:space="preserve">Table 2, </w:t>
-            </w:r>
-            <w:proofErr w:type="spellStart"/>
-            <w:r>
-              <w:t>Row</w:t>
-            </w:r>
-            <w:proofErr w:type="spellEnd"/>
-            <w:r>
-              <w:t xml:space="preserve"> 3, Cell 3</w:t>
+              <w:t>Table 2, Row 3, Cell 3</w:t>
             </w:r>
           </w:p>
         </w:tc>
@@ -645,15 +573,7 @@
           </w:tcPr>
           <w:p>
             <w:r>
-              <w:t xml:space="preserve">Table 2, </w:t>
-            </w:r>
-            <w:proofErr w:type="spellStart"/>
-            <w:r>
-              <w:t>Row</w:t>
-            </w:r>
-            <w:proofErr w:type="spellEnd"/>
-            <w:r>
-              <w:t xml:space="preserve"> 3, Cell 4</w:t>
+              <w:t>Table 2, Row 3, Cell 4</w:t>
             </w:r>
           </w:p>
         </w:tc>
@@ -694,16 +614,7 @@
           </w:tcPr>
           <w:p>
             <w:r>
-              <w:t>Table 3. Cell 3</w:t>
-            </w:r>
-            <w:r>
-              <w:t xml:space="preserve"> </w:t>
-            </w:r>
-            <w:r>
-              <w:t>ACROTBCOMBINED</w:t>
-            </w:r>
-            <w:r>
-              <w:t>TWO</w:t>
+              <w:t>Table 3. Cell 3 ACROTBCOMBINEDTWO</w:t>
             </w:r>
           </w:p>
         </w:tc>
@@ -765,16 +676,7 @@
           </w:tcPr>
           <w:p>
             <w:r>
-              <w:t>Table 3. Cell 7</w:t>
-            </w:r>
-            <w:r>
-              <w:t xml:space="preserve"> </w:t>
-            </w:r>
-            <w:r>
-              <w:t>ACROTBCOMBINED</w:t>
-            </w:r>
-            <w:r>
-              <w:t>THREE</w:t>
+              <w:t>Table 3. Cell 7 ACROTBCOMBINEDTHREE</w:t>
             </w:r>
           </w:p>
         </w:tc>
@@ -794,10 +696,7 @@
           </w:tcPr>
           <w:p>
             <w:r>
-              <w:t>Table 3. Cell 4</w:t>
-            </w:r>
-            <w:r>
-              <w:t xml:space="preserve"> ACROTBCOMBINEDONE</w:t>
+              <w:t>Table 3. Cell 4 ACROTBCOMBINEDONE</w:t>
             </w:r>
           </w:p>
         </w:tc>
@@ -823,20 +722,10 @@
       <w:pPr>
         <w:pStyle w:val="Ttulo1"/>
       </w:pPr>
-      <w:proofErr w:type="spellStart"/>
       <w:r>
         <w:lastRenderedPageBreak/>
-        <w:t>Track</w:t>
-      </w:r>
-      <w:proofErr w:type="spellEnd"/>
-      <w:r>
-        <w:t xml:space="preserve"> </w:t>
-      </w:r>
-      <w:proofErr w:type="spellStart"/>
-      <w:r>
-        <w:t>changes</w:t>
-      </w:r>
-      <w:proofErr w:type="spellEnd"/>
+        <w:t>Track changes</w:t>
+      </w:r>
     </w:p>
     <w:p>
       <w:pPr>
@@ -931,7 +820,19 @@
         <w:rPr>
           <w:lang w:val="en-GB"/>
         </w:rPr>
-        <w:t>, TCARO</w:t>
+        <w:t>, TCA</w:t>
+      </w:r>
+      <w:r>
+        <w:rPr>
+          <w:lang w:val="en-GB"/>
+        </w:rPr>
+        <w:t>C</w:t>
+      </w:r>
+      <w:r>
+        <w:rPr>
+          <w:lang w:val="en-GB"/>
+        </w:rPr>
+        <w:t>RO</w:t>
       </w:r>
       <w:del w:id="4" w:author="Santi H" w:date="2020-09-18T20:22:00Z">
         <w:r>
@@ -952,21 +853,8 @@
       <w:pPr>
         <w:pStyle w:val="Ttulo2"/>
       </w:pPr>
-      <w:proofErr w:type="spellStart"/>
-      <w:r>
-        <w:t>Track</w:t>
-      </w:r>
-      <w:proofErr w:type="spellEnd"/>
-      <w:r>
-        <w:t xml:space="preserve"> </w:t>
-      </w:r>
-      <w:proofErr w:type="spellStart"/>
-      <w:r>
-        <w:t>changes</w:t>
-      </w:r>
-      <w:proofErr w:type="spellEnd"/>
-      <w:r>
-        <w:t xml:space="preserve"> table</w:t>
+      <w:r>
+        <w:t>Track changes table</w:t>
       </w:r>
     </w:p>
     <w:p/>
@@ -989,15 +877,7 @@
           </w:tcPr>
           <w:p>
             <w:r>
-              <w:t xml:space="preserve">Table 2, </w:t>
-            </w:r>
-            <w:proofErr w:type="spellStart"/>
-            <w:r>
-              <w:t>Row</w:t>
-            </w:r>
-            <w:proofErr w:type="spellEnd"/>
-            <w:r>
-              <w:t xml:space="preserve"> 1, Cell 1</w:t>
+              <w:t>Table 2, Row 1, Cell 1</w:t>
             </w:r>
           </w:p>
         </w:tc>
@@ -1007,15 +887,7 @@
           </w:tcPr>
           <w:p>
             <w:r>
-              <w:t xml:space="preserve">Table 2, </w:t>
-            </w:r>
-            <w:proofErr w:type="spellStart"/>
-            <w:r>
-              <w:t>Row</w:t>
-            </w:r>
-            <w:proofErr w:type="spellEnd"/>
-            <w:r>
-              <w:t xml:space="preserve"> 1, Cell 2</w:t>
+              <w:t>Table 2, Row 1, Cell 2</w:t>
             </w:r>
           </w:p>
         </w:tc>
@@ -1025,15 +897,7 @@
           </w:tcPr>
           <w:p>
             <w:r>
-              <w:t xml:space="preserve">Table 2, </w:t>
-            </w:r>
-            <w:proofErr w:type="spellStart"/>
-            <w:r>
-              <w:t>Row</w:t>
-            </w:r>
-            <w:proofErr w:type="spellEnd"/>
-            <w:r>
-              <w:t xml:space="preserve"> 1, Cell 3</w:t>
+              <w:t>Table 2, Row 1, Cell 3</w:t>
             </w:r>
           </w:p>
         </w:tc>
@@ -1043,15 +907,7 @@
           </w:tcPr>
           <w:p>
             <w:r>
-              <w:t xml:space="preserve">Table 2, </w:t>
-            </w:r>
-            <w:proofErr w:type="spellStart"/>
-            <w:r>
-              <w:t>Row</w:t>
-            </w:r>
-            <w:proofErr w:type="spellEnd"/>
-            <w:r>
-              <w:t xml:space="preserve"> 1, Cell 4</w:t>
+              <w:t>Table 2, Row 1, Cell 4</w:t>
             </w:r>
           </w:p>
         </w:tc>
@@ -1148,23 +1004,7 @@
             </w:pPr>
             <w:ins w:id="16" w:author="Santi H" w:date="2020-09-18T20:25:00Z">
               <w:r>
-                <w:t xml:space="preserve">Table </w:t>
-              </w:r>
-              <w:proofErr w:type="spellStart"/>
-              <w:r>
-                <w:t>added</w:t>
-              </w:r>
-              <w:proofErr w:type="spellEnd"/>
-              <w:r>
-                <w:t xml:space="preserve"> </w:t>
-              </w:r>
-              <w:proofErr w:type="spellStart"/>
-              <w:r>
-                <w:t>row</w:t>
-              </w:r>
-              <w:proofErr w:type="spellEnd"/>
-              <w:r>
-                <w:t xml:space="preserve"> TCACROTBADD</w:t>
+                <w:t>Table added row TCACROTBADD</w:t>
               </w:r>
             </w:ins>
           </w:p>
@@ -1213,15 +1053,7 @@
           </w:tcPr>
           <w:p>
             <w:r>
-              <w:t xml:space="preserve">Table 2, </w:t>
-            </w:r>
-            <w:proofErr w:type="spellStart"/>
-            <w:r>
-              <w:t>Row</w:t>
-            </w:r>
-            <w:proofErr w:type="spellEnd"/>
-            <w:r>
-              <w:t xml:space="preserve"> 3, Cell 1</w:t>
+              <w:t>Table 2, Row 3, Cell 1</w:t>
             </w:r>
           </w:p>
         </w:tc>
@@ -1231,15 +1063,7 @@
           </w:tcPr>
           <w:p>
             <w:r>
-              <w:t xml:space="preserve">Table 2, </w:t>
-            </w:r>
-            <w:proofErr w:type="spellStart"/>
-            <w:r>
-              <w:t>Row</w:t>
-            </w:r>
-            <w:proofErr w:type="spellEnd"/>
-            <w:r>
-              <w:t xml:space="preserve"> 3, Cell 2</w:t>
+              <w:t>Table 2, Row 3, Cell 2</w:t>
             </w:r>
           </w:p>
           <w:p>
@@ -1287,15 +1111,7 @@
           </w:tcPr>
           <w:p>
             <w:r>
-              <w:t xml:space="preserve">Table 2, </w:t>
-            </w:r>
-            <w:proofErr w:type="spellStart"/>
-            <w:r>
-              <w:t>Row</w:t>
-            </w:r>
-            <w:proofErr w:type="spellEnd"/>
-            <w:r>
-              <w:t xml:space="preserve"> 3, Cell 3</w:t>
+              <w:t>Table 2, Row 3, Cell 3</w:t>
             </w:r>
           </w:p>
         </w:tc>
@@ -1305,15 +1121,7 @@
           </w:tcPr>
           <w:p>
             <w:r>
-              <w:t xml:space="preserve">Table 2, </w:t>
-            </w:r>
-            <w:proofErr w:type="spellStart"/>
-            <w:r>
-              <w:t>Row</w:t>
-            </w:r>
-            <w:proofErr w:type="spellEnd"/>
-            <w:r>
-              <w:t xml:space="preserve"> 3, Cell 4</w:t>
+              <w:t>Table 2, Row 3, Cell 4</w:t>
             </w:r>
           </w:p>
         </w:tc>
@@ -1505,24 +1313,26 @@
         </w:tc>
       </w:tr>
     </w:tbl>
-    <w:p/>
+    <w:p>
+      <w:pPr>
+        <w:sectPr>
+          <w:headerReference w:type="default" r:id="rId8"/>
+          <w:footerReference w:type="default" r:id="rId9"/>
+          <w:pgSz w:w="11906" w:h="16838"/>
+          <w:pgMar w:top="1417" w:right="1701" w:bottom="1417" w:left="1701" w:header="708" w:footer="708" w:gutter="0"/>
+          <w:cols w:space="708"/>
+          <w:docGrid w:linePitch="360"/>
+        </w:sectPr>
+      </w:pPr>
+    </w:p>
     <w:p>
       <w:pPr>
         <w:pStyle w:val="Ttulo1"/>
       </w:pPr>
-      <w:proofErr w:type="spellStart"/>
-      <w:r>
-        <w:t>Expected</w:t>
-      </w:r>
-      <w:proofErr w:type="spellEnd"/>
-      <w:r>
-        <w:t xml:space="preserve"> </w:t>
-      </w:r>
-      <w:proofErr w:type="spellStart"/>
-      <w:r>
-        <w:t>results</w:t>
-      </w:r>
-      <w:proofErr w:type="spellEnd"/>
+      <w:r>
+        <w:lastRenderedPageBreak/>
+        <w:t>Expected results</w:t>
+      </w:r>
     </w:p>
     <w:p>
       <w:pPr>
@@ -1549,460 +1359,183 @@
           <w:lang w:val="en-GB"/>
         </w:rPr>
       </w:pPr>
-      <w:proofErr w:type="spellStart"/>
-      <w:r>
-        <w:rPr>
-          <w:lang w:val="en-GB"/>
-        </w:rPr>
-        <w:t>acroinpar</w:t>
-      </w:r>
-      <w:proofErr w:type="spellEnd"/>
+      <w:r>
+        <w:rPr>
+          <w:lang w:val="en-GB"/>
+        </w:rPr>
+        <w:t>acroinpar, acrorepeat, acroonce, acrobullet, verylongacronym, id, acro</w:t>
+      </w:r>
+      <w:r>
+        <w:rPr>
+          <w:lang w:val="en-GB"/>
+        </w:rPr>
+        <w:t xml:space="preserve">bold, </w:t>
+      </w:r>
+      <w:r>
+        <w:rPr>
+          <w:lang w:val="en-GB"/>
+        </w:rPr>
+        <w:t>acro</w:t>
+      </w:r>
+      <w:r>
+        <w:rPr>
+          <w:lang w:val="en-GB"/>
+        </w:rPr>
+        <w:t xml:space="preserve">italic, </w:t>
+      </w:r>
+      <w:r>
+        <w:rPr>
+          <w:lang w:val="en-GB"/>
+        </w:rPr>
+        <w:t>acro</w:t>
+      </w:r>
+      <w:r>
+        <w:rPr>
+          <w:lang w:val="en-GB"/>
+        </w:rPr>
+        <w:t>font</w:t>
+      </w:r>
+      <w:r>
+        <w:rPr>
+          <w:lang w:val="en-GB"/>
+        </w:rPr>
+        <w:t>, breaks</w:t>
+      </w:r>
+      <w:r>
+        <w:rPr>
+          <w:lang w:val="en-GB"/>
+        </w:rPr>
+        <w:t>, acropn, acronum</w:t>
+      </w:r>
+      <w:r>
+        <w:rPr>
+          <w:lang w:val="en-GB"/>
+        </w:rPr>
+        <w:t>, acrotitle, acroqmark</w:t>
+      </w:r>
+      <w:r>
+        <w:rPr>
+          <w:lang w:val="en-GB"/>
+        </w:rPr>
+        <w:t>, acroespaña, acroá, acroé, acroí, acroó, acroú</w:t>
+      </w:r>
+      <w:r>
+        <w:rPr>
+          <w:lang w:val="en-GB"/>
+        </w:rPr>
+        <w:t>, acro</w:t>
+      </w:r>
+      <w:r>
+        <w:rPr>
+          <w:lang w:val="en-GB"/>
+        </w:rPr>
+        <w:t>a</w:t>
+      </w:r>
+      <w:r>
+        <w:rPr>
+          <w:lang w:val="en-GB"/>
+        </w:rPr>
+        <w:t>b</w:t>
+      </w:r>
+      <w:r>
+        <w:rPr>
+          <w:lang w:val="en-GB"/>
+        </w:rPr>
+        <w:t>, acrosub</w:t>
+      </w:r>
+    </w:p>
+    <w:p>
+      <w:pPr>
+        <w:rPr>
+          <w:lang w:val="en-GB"/>
+        </w:rPr>
+      </w:pPr>
+      <w:r>
+        <w:rPr>
+          <w:lang w:val="en-GB"/>
+        </w:rPr>
+        <w:t>acrotbsimple, acrotbbreak, acrotbline</w:t>
+      </w:r>
+    </w:p>
+    <w:p>
+      <w:pPr>
+        <w:rPr>
+          <w:lang w:val="en-GB"/>
+        </w:rPr>
+      </w:pPr>
+      <w:r>
+        <w:rPr>
+          <w:lang w:val="en-GB"/>
+        </w:rPr>
+        <w:t>acrotbcombinedone, acrotbcombinedtwo, acrotbcombinedthree</w:t>
+      </w:r>
+    </w:p>
+    <w:p>
+      <w:pPr>
+        <w:rPr>
+          <w:lang w:val="en-GB"/>
+        </w:rPr>
+      </w:pPr>
+      <w:r>
+        <w:rPr>
+          <w:lang w:val="en-GB"/>
+        </w:rPr>
+        <w:t>tcacroadd, tcacrofix, tcacroin</w:t>
+      </w:r>
+    </w:p>
+    <w:p>
+      <w:pPr>
+        <w:rPr>
+          <w:lang w:val="en-GB"/>
+        </w:rPr>
+      </w:pPr>
+      <w:r>
+        <w:rPr>
+          <w:lang w:val="en-GB"/>
+        </w:rPr>
+        <w:t>tcacrotbadd, tcacrotbaddnew</w:t>
+      </w:r>
+    </w:p>
+    <w:p>
+      <w:pPr>
+        <w:rPr>
+          <w:lang w:val="en-GB"/>
+        </w:rPr>
+      </w:pPr>
+      <w:r>
+        <w:rPr>
+          <w:lang w:val="en-GB"/>
+        </w:rPr>
+        <w:t>acrofooter, acroheader</w:t>
+      </w:r>
       <w:r>
         <w:rPr>
           <w:lang w:val="en-GB"/>
         </w:rPr>
         <w:t xml:space="preserve">, </w:t>
       </w:r>
-      <w:proofErr w:type="spellStart"/>
-      <w:r>
-        <w:rPr>
-          <w:lang w:val="en-GB"/>
-        </w:rPr>
-        <w:t>acrorepeat</w:t>
-      </w:r>
-      <w:proofErr w:type="spellEnd"/>
-      <w:r>
-        <w:rPr>
-          <w:lang w:val="en-GB"/>
-        </w:rPr>
-        <w:t xml:space="preserve">, </w:t>
-      </w:r>
-      <w:proofErr w:type="spellStart"/>
-      <w:r>
-        <w:rPr>
-          <w:lang w:val="en-GB"/>
-        </w:rPr>
-        <w:t>acroonce</w:t>
-      </w:r>
-      <w:proofErr w:type="spellEnd"/>
-      <w:r>
-        <w:rPr>
-          <w:lang w:val="en-GB"/>
-        </w:rPr>
-        <w:t xml:space="preserve">, </w:t>
-      </w:r>
-      <w:proofErr w:type="spellStart"/>
-      <w:r>
-        <w:rPr>
-          <w:lang w:val="en-GB"/>
-        </w:rPr>
-        <w:t>acrobullet</w:t>
-      </w:r>
-      <w:proofErr w:type="spellEnd"/>
-      <w:r>
-        <w:rPr>
-          <w:lang w:val="en-GB"/>
-        </w:rPr>
-        <w:t xml:space="preserve">, </w:t>
-      </w:r>
-      <w:proofErr w:type="spellStart"/>
-      <w:r>
-        <w:rPr>
-          <w:lang w:val="en-GB"/>
-        </w:rPr>
-        <w:t>verylongacronym</w:t>
-      </w:r>
-      <w:proofErr w:type="spellEnd"/>
-      <w:r>
-        <w:rPr>
-          <w:lang w:val="en-GB"/>
-        </w:rPr>
-        <w:t xml:space="preserve">, id, </w:t>
-      </w:r>
-      <w:proofErr w:type="spellStart"/>
-      <w:r>
-        <w:rPr>
-          <w:lang w:val="en-GB"/>
-        </w:rPr>
-        <w:t>acro</w:t>
-      </w:r>
-      <w:r>
-        <w:rPr>
-          <w:lang w:val="en-GB"/>
-        </w:rPr>
-        <w:t>bold</w:t>
-      </w:r>
-      <w:proofErr w:type="spellEnd"/>
-      <w:r>
-        <w:rPr>
-          <w:lang w:val="en-GB"/>
-        </w:rPr>
-        <w:t xml:space="preserve">, </w:t>
-      </w:r>
-      <w:proofErr w:type="spellStart"/>
-      <w:r>
-        <w:rPr>
-          <w:lang w:val="en-GB"/>
-        </w:rPr>
-        <w:t>acro</w:t>
-      </w:r>
-      <w:r>
-        <w:rPr>
-          <w:lang w:val="en-GB"/>
-        </w:rPr>
-        <w:t>italic</w:t>
-      </w:r>
-      <w:proofErr w:type="spellEnd"/>
-      <w:r>
-        <w:rPr>
-          <w:lang w:val="en-GB"/>
-        </w:rPr>
-        <w:t xml:space="preserve">, </w:t>
-      </w:r>
-      <w:proofErr w:type="spellStart"/>
-      <w:r>
-        <w:rPr>
-          <w:lang w:val="en-GB"/>
-        </w:rPr>
-        <w:t>acro</w:t>
-      </w:r>
-      <w:r>
-        <w:rPr>
-          <w:lang w:val="en-GB"/>
-        </w:rPr>
-        <w:t>font</w:t>
-      </w:r>
-      <w:proofErr w:type="spellEnd"/>
-      <w:r>
-        <w:rPr>
-          <w:lang w:val="en-GB"/>
-        </w:rPr>
-        <w:t>, breaks</w:t>
-      </w:r>
-      <w:r>
-        <w:rPr>
-          <w:lang w:val="en-GB"/>
-        </w:rPr>
-        <w:t xml:space="preserve">, </w:t>
-      </w:r>
-      <w:proofErr w:type="spellStart"/>
-      <w:r>
-        <w:rPr>
-          <w:lang w:val="en-GB"/>
-        </w:rPr>
-        <w:t>acropn</w:t>
-      </w:r>
-      <w:proofErr w:type="spellEnd"/>
-      <w:r>
-        <w:rPr>
-          <w:lang w:val="en-GB"/>
-        </w:rPr>
-        <w:t xml:space="preserve">, </w:t>
-      </w:r>
-      <w:proofErr w:type="spellStart"/>
-      <w:r>
-        <w:rPr>
-          <w:lang w:val="en-GB"/>
-        </w:rPr>
-        <w:t>acronum</w:t>
-      </w:r>
-      <w:proofErr w:type="spellEnd"/>
-      <w:r>
-        <w:rPr>
-          <w:lang w:val="en-GB"/>
-        </w:rPr>
-        <w:t xml:space="preserve">, </w:t>
-      </w:r>
-      <w:proofErr w:type="spellStart"/>
-      <w:r>
-        <w:rPr>
-          <w:lang w:val="en-GB"/>
-        </w:rPr>
-        <w:t>acrotitle</w:t>
-      </w:r>
-      <w:proofErr w:type="spellEnd"/>
-      <w:r>
-        <w:rPr>
-          <w:lang w:val="en-GB"/>
-        </w:rPr>
-        <w:t xml:space="preserve">, </w:t>
-      </w:r>
-      <w:proofErr w:type="spellStart"/>
-      <w:r>
-        <w:rPr>
-          <w:lang w:val="en-GB"/>
-        </w:rPr>
-        <w:t>acroqmark</w:t>
-      </w:r>
-      <w:proofErr w:type="spellEnd"/>
-      <w:r>
-        <w:rPr>
-          <w:lang w:val="en-GB"/>
-        </w:rPr>
-        <w:t xml:space="preserve">, </w:t>
-      </w:r>
-      <w:proofErr w:type="spellStart"/>
-      <w:r>
-        <w:rPr>
-          <w:lang w:val="en-GB"/>
-        </w:rPr>
-        <w:t>acroespaña</w:t>
-      </w:r>
-      <w:proofErr w:type="spellEnd"/>
-      <w:r>
-        <w:rPr>
-          <w:lang w:val="en-GB"/>
-        </w:rPr>
-        <w:t xml:space="preserve">, </w:t>
-      </w:r>
-      <w:proofErr w:type="spellStart"/>
-      <w:r>
-        <w:rPr>
-          <w:lang w:val="en-GB"/>
-        </w:rPr>
-        <w:t>acroá</w:t>
-      </w:r>
-      <w:proofErr w:type="spellEnd"/>
-      <w:r>
-        <w:rPr>
-          <w:lang w:val="en-GB"/>
-        </w:rPr>
-        <w:t xml:space="preserve">, </w:t>
-      </w:r>
-      <w:proofErr w:type="spellStart"/>
-      <w:r>
-        <w:rPr>
-          <w:lang w:val="en-GB"/>
-        </w:rPr>
-        <w:t>acroé</w:t>
-      </w:r>
-      <w:proofErr w:type="spellEnd"/>
-      <w:r>
-        <w:rPr>
-          <w:lang w:val="en-GB"/>
-        </w:rPr>
-        <w:t xml:space="preserve">, </w:t>
-      </w:r>
-      <w:proofErr w:type="spellStart"/>
-      <w:r>
-        <w:rPr>
-          <w:lang w:val="en-GB"/>
-        </w:rPr>
-        <w:t>acroí</w:t>
-      </w:r>
-      <w:proofErr w:type="spellEnd"/>
-      <w:r>
-        <w:rPr>
-          <w:lang w:val="en-GB"/>
-        </w:rPr>
-        <w:t xml:space="preserve">, </w:t>
-      </w:r>
-      <w:proofErr w:type="spellStart"/>
-      <w:r>
-        <w:rPr>
-          <w:lang w:val="en-GB"/>
-        </w:rPr>
-        <w:t>acroó</w:t>
-      </w:r>
-      <w:proofErr w:type="spellEnd"/>
-      <w:r>
-        <w:rPr>
-          <w:lang w:val="en-GB"/>
-        </w:rPr>
-        <w:t xml:space="preserve">, </w:t>
-      </w:r>
-      <w:proofErr w:type="spellStart"/>
-      <w:r>
-        <w:rPr>
-          <w:lang w:val="en-GB"/>
-        </w:rPr>
-        <w:t>acroú</w:t>
-      </w:r>
-      <w:proofErr w:type="spellEnd"/>
-      <w:r>
-        <w:rPr>
-          <w:lang w:val="en-GB"/>
-        </w:rPr>
-        <w:t xml:space="preserve">, </w:t>
-      </w:r>
-      <w:proofErr w:type="spellStart"/>
-      <w:r>
-        <w:rPr>
-          <w:lang w:val="en-GB"/>
-        </w:rPr>
-        <w:t>acro</w:t>
-      </w:r>
-      <w:r>
-        <w:rPr>
-          <w:lang w:val="en-GB"/>
-        </w:rPr>
-        <w:t>a</w:t>
-      </w:r>
-      <w:r>
-        <w:rPr>
-          <w:lang w:val="en-GB"/>
-        </w:rPr>
-        <w:t>b</w:t>
-      </w:r>
-      <w:proofErr w:type="spellEnd"/>
-      <w:r>
-        <w:rPr>
-          <w:lang w:val="en-GB"/>
-        </w:rPr>
-        <w:t xml:space="preserve">, </w:t>
-      </w:r>
-      <w:proofErr w:type="spellStart"/>
-      <w:r>
-        <w:rPr>
-          <w:lang w:val="en-GB"/>
-        </w:rPr>
-        <w:t>acrosub</w:t>
-      </w:r>
-      <w:proofErr w:type="spellEnd"/>
-    </w:p>
-    <w:p>
-      <w:pPr>
-        <w:rPr>
-          <w:lang w:val="en-GB"/>
-        </w:rPr>
-      </w:pPr>
-      <w:proofErr w:type="spellStart"/>
-      <w:r>
-        <w:rPr>
-          <w:lang w:val="en-GB"/>
-        </w:rPr>
-        <w:t>acrotbsimple</w:t>
-      </w:r>
-      <w:proofErr w:type="spellEnd"/>
-      <w:r>
-        <w:rPr>
-          <w:lang w:val="en-GB"/>
-        </w:rPr>
-        <w:t xml:space="preserve">, </w:t>
-      </w:r>
-      <w:proofErr w:type="spellStart"/>
-      <w:r>
-        <w:rPr>
-          <w:lang w:val="en-GB"/>
-        </w:rPr>
-        <w:t>acrotbbreak</w:t>
-      </w:r>
-      <w:proofErr w:type="spellEnd"/>
-      <w:r>
-        <w:rPr>
-          <w:lang w:val="en-GB"/>
-        </w:rPr>
-        <w:t xml:space="preserve">, </w:t>
-      </w:r>
-      <w:proofErr w:type="spellStart"/>
-      <w:r>
-        <w:rPr>
-          <w:lang w:val="en-GB"/>
-        </w:rPr>
-        <w:t>acrotbline</w:t>
-      </w:r>
-      <w:proofErr w:type="spellEnd"/>
-    </w:p>
-    <w:p>
-      <w:proofErr w:type="spellStart"/>
-      <w:r>
-        <w:t>acrotbcombinedone</w:t>
-      </w:r>
-      <w:proofErr w:type="spellEnd"/>
-      <w:r>
-        <w:t xml:space="preserve">, </w:t>
-      </w:r>
-      <w:proofErr w:type="spellStart"/>
-      <w:r>
-        <w:t>acrotbcombinedtwo</w:t>
-      </w:r>
-      <w:proofErr w:type="spellEnd"/>
-      <w:r>
-        <w:t xml:space="preserve">, </w:t>
-      </w:r>
-      <w:proofErr w:type="spellStart"/>
-      <w:r>
-        <w:t>acrotbcombinedthree</w:t>
-      </w:r>
-      <w:proofErr w:type="spellEnd"/>
-    </w:p>
-    <w:p>
-      <w:pPr>
-        <w:rPr>
-          <w:lang w:val="en-GB"/>
-        </w:rPr>
-      </w:pPr>
-      <w:proofErr w:type="spellStart"/>
-      <w:r>
-        <w:rPr>
-          <w:lang w:val="en-GB"/>
-        </w:rPr>
-        <w:t>tcacroadd</w:t>
-      </w:r>
-      <w:proofErr w:type="spellEnd"/>
-      <w:r>
-        <w:rPr>
-          <w:lang w:val="en-GB"/>
-        </w:rPr>
-        <w:t xml:space="preserve">, </w:t>
-      </w:r>
-      <w:proofErr w:type="spellStart"/>
-      <w:r>
-        <w:rPr>
-          <w:lang w:val="en-GB"/>
-        </w:rPr>
-        <w:t>tcacrofix</w:t>
-      </w:r>
-      <w:proofErr w:type="spellEnd"/>
-      <w:r>
-        <w:rPr>
-          <w:lang w:val="en-GB"/>
-        </w:rPr>
-        <w:t xml:space="preserve">, </w:t>
-      </w:r>
-      <w:proofErr w:type="spellStart"/>
-      <w:r>
-        <w:rPr>
-          <w:lang w:val="en-GB"/>
-        </w:rPr>
-        <w:t>tcacroin</w:t>
-      </w:r>
-      <w:proofErr w:type="spellEnd"/>
-    </w:p>
-    <w:p>
-      <w:proofErr w:type="spellStart"/>
-      <w:r>
-        <w:t>tcacrotbadd</w:t>
-      </w:r>
-      <w:proofErr w:type="spellEnd"/>
-      <w:r>
-        <w:t xml:space="preserve">, </w:t>
-      </w:r>
-      <w:proofErr w:type="spellStart"/>
-      <w:r>
-        <w:t>tcacrotbaddnew</w:t>
-      </w:r>
-      <w:proofErr w:type="spellEnd"/>
-    </w:p>
-    <w:p>
-      <w:proofErr w:type="spellStart"/>
-      <w:r>
-        <w:t>acrofooter</w:t>
-      </w:r>
-      <w:proofErr w:type="spellEnd"/>
-      <w:r>
-        <w:t xml:space="preserve">, </w:t>
-      </w:r>
-      <w:proofErr w:type="spellStart"/>
-      <w:r>
-        <w:t>acroheader</w:t>
-      </w:r>
-      <w:proofErr w:type="spellEnd"/>
-    </w:p>
-    <w:p/>
+      <w:r>
+        <w:rPr>
+          <w:lang w:val="en-GB"/>
+        </w:rPr>
+        <w:t>acroheadersectwo, acrofootersectwo</w:t>
+      </w:r>
+      <w:r>
+        <w:rPr>
+          <w:lang w:val="en-GB"/>
+        </w:rPr>
+        <w:t>, tcacrofooteradd</w:t>
+      </w:r>
+      <w:r>
+        <w:rPr>
+          <w:lang w:val="en-GB"/>
+        </w:rPr>
+        <w:t>, acroheadertb</w:t>
+      </w:r>
+    </w:p>
     <w:sectPr>
-      <w:headerReference w:type="default" r:id="rId7"/>
-      <w:footerReference w:type="default" r:id="rId8"/>
+      <w:headerReference w:type="default" r:id="rId10"/>
+      <w:footerReference w:type="default" r:id="rId11"/>
       <w:pgSz w:w="11906" w:h="16838"/>
       <w:pgMar w:top="1417" w:right="1701" w:bottom="1417" w:left="1701" w:header="708" w:footer="708" w:gutter="0"/>
       <w:cols w:space="708"/>
@@ -2043,22 +1576,33 @@
     <w:pPr>
       <w:pStyle w:val="Piedepgina"/>
     </w:pPr>
-    <w:proofErr w:type="spellStart"/>
     <w:r>
-      <w:t>Sahr</w:t>
+      <w:t xml:space="preserve">Sahr Projects 2020 </w:t>
     </w:r>
-    <w:proofErr w:type="spellEnd"/>
     <w:r>
-      <w:t xml:space="preserve"> </w:t>
+      <w:t>–</w:t>
     </w:r>
-    <w:proofErr w:type="spellStart"/>
     <w:r>
-      <w:t>Projects</w:t>
+      <w:t xml:space="preserve"> ACROFOOTER</w:t>
     </w:r>
-    <w:proofErr w:type="spellEnd"/>
+  </w:p>
+</w:ftr>
+</file>
+
+<file path=word/footer2.xml><?xml version="1.0" encoding="utf-8"?>
+<w:ftr xmlns:wpc="http://schemas.microsoft.com/office/word/2010/wordprocessingCanvas" xmlns:cx="http://schemas.microsoft.com/office/drawing/2014/chartex" xmlns:cx1="http://schemas.microsoft.com/office/drawing/2015/9/8/chartex" xmlns:cx2="http://schemas.microsoft.com/office/drawing/2015/10/21/chartex" xmlns:cx3="http://schemas.microsoft.com/office/drawing/2016/5/9/chartex" xmlns:cx4="http://schemas.microsoft.com/office/drawing/2016/5/10/chartex" xmlns:cx5="http://schemas.microsoft.com/office/drawing/2016/5/11/chartex" xmlns:cx6="http://schemas.microsoft.com/office/drawing/2016/5/12/chartex" xmlns:cx7="http://schemas.microsoft.com/office/drawing/2016/5/13/chartex" xmlns:cx8="http://schemas.microsoft.com/office/drawing/2016/5/14/chartex" xmlns:mc="http://schemas.openxmlformats.org/markup-compatibility/2006" xmlns:aink="http://schemas.microsoft.com/office/drawing/2016/ink" xmlns:am3d="http://schemas.microsoft.com/office/drawing/2017/model3d" xmlns:o="urn:schemas-microsoft-com:office:office" xmlns:r="http://schemas.openxmlformats.org/officeDocument/2006/relationships" xmlns:m="http://schemas.openxmlformats.org/officeDocument/2006/math" xmlns:v="urn:schemas-microsoft-com:vml" xmlns:wp14="http://schemas.microsoft.com/office/word/2010/wordprocessingDrawing" xmlns:wp="http://schemas.openxmlformats.org/drawingml/2006/wordprocessingDrawing" xmlns:w10="urn:schemas-microsoft-com:office:word" xmlns:w="http://schemas.openxmlformats.org/wordprocessingml/2006/main" xmlns:w14="http://schemas.microsoft.com/office/word/2010/wordml" xmlns:w15="http://schemas.microsoft.com/office/word/2012/wordml" xmlns:w16cex="http://schemas.microsoft.com/office/word/2018/wordml/cex" xmlns:w16cid="http://schemas.microsoft.com/office/word/2016/wordml/cid" xmlns:w16="http://schemas.microsoft.com/office/word/2018/wordml" xmlns:w16se="http://schemas.microsoft.com/office/word/2015/wordml/symex" xmlns:wpg="http://schemas.microsoft.com/office/word/2010/wordprocessingGroup" xmlns:wpi="http://schemas.microsoft.com/office/word/2010/wordprocessingInk" xmlns:wne="http://schemas.microsoft.com/office/word/2006/wordml" xmlns:wps="http://schemas.microsoft.com/office/word/2010/wordprocessingShape" mc:Ignorable="w14 w15 w16se w16cid w16 w16cex wp14">
+  <w:p>
+    <w:pPr>
+      <w:pStyle w:val="Piedepgina"/>
+    </w:pPr>
     <w:r>
-      <w:t xml:space="preserve"> 2020 - ACROFOOTER</w:t>
+      <w:t xml:space="preserve">Sahr Projects 2020 – ACROFOOTERSECTWO - </w:t>
     </w:r>
+    <w:ins w:id="44" w:author="Santi H" w:date="2020-09-18T21:35:00Z">
+      <w:r>
+        <w:t>TCACROFOOTERADD</w:t>
+      </w:r>
+    </w:ins>
   </w:p>
 </w:ftr>
 </file>
@@ -2094,30 +1638,93 @@
     <w:pPr>
       <w:pStyle w:val="Encabezado"/>
     </w:pPr>
-    <w:proofErr w:type="spellStart"/>
     <w:r>
-      <w:t>Acronymate</w:t>
+      <w:t>Acronymate testing document - ACROHEADER</w:t>
     </w:r>
-    <w:proofErr w:type="spellEnd"/>
+  </w:p>
+</w:hdr>
+</file>
+
+<file path=word/header2.xml><?xml version="1.0" encoding="utf-8"?>
+<w:hdr xmlns:wpc="http://schemas.microsoft.com/office/word/2010/wordprocessingCanvas" xmlns:cx="http://schemas.microsoft.com/office/drawing/2014/chartex" xmlns:cx1="http://schemas.microsoft.com/office/drawing/2015/9/8/chartex" xmlns:cx2="http://schemas.microsoft.com/office/drawing/2015/10/21/chartex" xmlns:cx3="http://schemas.microsoft.com/office/drawing/2016/5/9/chartex" xmlns:cx4="http://schemas.microsoft.com/office/drawing/2016/5/10/chartex" xmlns:cx5="http://schemas.microsoft.com/office/drawing/2016/5/11/chartex" xmlns:cx6="http://schemas.microsoft.com/office/drawing/2016/5/12/chartex" xmlns:cx7="http://schemas.microsoft.com/office/drawing/2016/5/13/chartex" xmlns:cx8="http://schemas.microsoft.com/office/drawing/2016/5/14/chartex" xmlns:mc="http://schemas.openxmlformats.org/markup-compatibility/2006" xmlns:aink="http://schemas.microsoft.com/office/drawing/2016/ink" xmlns:am3d="http://schemas.microsoft.com/office/drawing/2017/model3d" xmlns:o="urn:schemas-microsoft-com:office:office" xmlns:r="http://schemas.openxmlformats.org/officeDocument/2006/relationships" xmlns:m="http://schemas.openxmlformats.org/officeDocument/2006/math" xmlns:v="urn:schemas-microsoft-com:vml" xmlns:wp14="http://schemas.microsoft.com/office/word/2010/wordprocessingDrawing" xmlns:wp="http://schemas.openxmlformats.org/drawingml/2006/wordprocessingDrawing" xmlns:w10="urn:schemas-microsoft-com:office:word" xmlns:w="http://schemas.openxmlformats.org/wordprocessingml/2006/main" xmlns:w14="http://schemas.microsoft.com/office/word/2010/wordml" xmlns:w15="http://schemas.microsoft.com/office/word/2012/wordml" xmlns:w16cex="http://schemas.microsoft.com/office/word/2018/wordml/cex" xmlns:w16cid="http://schemas.microsoft.com/office/word/2016/wordml/cid" xmlns:w16="http://schemas.microsoft.com/office/word/2018/wordml" xmlns:w16se="http://schemas.microsoft.com/office/word/2015/wordml/symex" xmlns:wpg="http://schemas.microsoft.com/office/word/2010/wordprocessingGroup" xmlns:wpi="http://schemas.microsoft.com/office/word/2010/wordprocessingInk" xmlns:wne="http://schemas.microsoft.com/office/word/2006/wordml" xmlns:wps="http://schemas.microsoft.com/office/word/2010/wordprocessingShape" mc:Ignorable="w14 w15 w16se w16cid w16 w16cex wp14">
+  <w:p>
+    <w:pPr>
+      <w:pStyle w:val="Encabezado"/>
+    </w:pPr>
     <w:r>
-      <w:t xml:space="preserve"> </w:t>
+      <w:t>Acronymate testing document – Section 2 – ACROHEADERSECTWO</w:t>
     </w:r>
-    <w:proofErr w:type="spellStart"/>
-    <w:r>
-      <w:t>testing</w:t>
-    </w:r>
-    <w:proofErr w:type="spellEnd"/>
-    <w:r>
-      <w:t xml:space="preserve"> </w:t>
-    </w:r>
-    <w:proofErr w:type="spellStart"/>
-    <w:r>
-      <w:t>document</w:t>
-    </w:r>
-    <w:proofErr w:type="spellEnd"/>
-    <w:r>
-      <w:t xml:space="preserve"> - ACROHEADER</w:t>
-    </w:r>
+  </w:p>
+  <w:p>
+    <w:pPr>
+      <w:pStyle w:val="Encabezado"/>
+    </w:pPr>
+  </w:p>
+  <w:tbl>
+    <w:tblPr>
+      <w:tblStyle w:val="Tablaconcuadrcula"/>
+      <w:tblW w:w="0" w:type="auto"/>
+      <w:tblLook w:val="04A0" w:firstRow="1" w:lastRow="0" w:firstColumn="1" w:lastColumn="0" w:noHBand="0" w:noVBand="1"/>
+    </w:tblPr>
+    <w:tblGrid>
+      <w:gridCol w:w="8494"/>
+    </w:tblGrid>
+    <w:tr>
+      <w:tc>
+        <w:tcPr>
+          <w:tcW w:w="8494" w:type="dxa"/>
+        </w:tcPr>
+        <w:p>
+          <w:pPr>
+            <w:pStyle w:val="Encabezado"/>
+            <w:rPr>
+              <w:lang w:val="en-GB"/>
+            </w:rPr>
+          </w:pPr>
+          <w:r>
+            <w:rPr>
+              <w:lang w:val="en-GB"/>
+            </w:rPr>
+            <w:t>Documents usually use tables t</w:t>
+          </w:r>
+          <w:r>
+            <w:rPr>
+              <w:lang w:val="en-GB"/>
+            </w:rPr>
+            <w:t>o format headers/footers</w:t>
+          </w:r>
+        </w:p>
+      </w:tc>
+    </w:tr>
+    <w:tr>
+      <w:tc>
+        <w:tcPr>
+          <w:tcW w:w="8494" w:type="dxa"/>
+        </w:tcPr>
+        <w:p>
+          <w:pPr>
+            <w:pStyle w:val="Encabezado"/>
+            <w:rPr>
+              <w:lang w:val="en-GB"/>
+            </w:rPr>
+          </w:pPr>
+          <w:r>
+            <w:rPr>
+              <w:lang w:val="en-GB"/>
+            </w:rPr>
+            <w:t>ACROHEADERTB</w:t>
+          </w:r>
+        </w:p>
+      </w:tc>
+    </w:tr>
+  </w:tbl>
+  <w:p>
+    <w:pPr>
+      <w:pStyle w:val="Encabezado"/>
+      <w:rPr>
+        <w:lang w:val="en-GB"/>
+      </w:rPr>
+    </w:pPr>
   </w:p>
 </w:hdr>
 </file>
@@ -3082,4 +2689,16 @@
     </a:ext>
   </a:extLst>
 </a:theme>
+</file>
+
+<file path=customXml/item1.xml><?xml version="1.0" encoding="utf-8"?>
+<b:Sources xmlns:b="http://schemas.openxmlformats.org/officeDocument/2006/bibliography" xmlns="http://schemas.openxmlformats.org/officeDocument/2006/bibliography" SelectedStyle="\APASixthEditionOfficeOnline.xsl" StyleName="APA" Version="6"/>
+</file>
+
+<file path=customXml/itemProps1.xml><?xml version="1.0" encoding="utf-8"?>
+<ds:datastoreItem xmlns:ds="http://schemas.openxmlformats.org/officeDocument/2006/customXml" ds:itemID="{F9BE461B-7010-424C-8197-2342B37521FD}">
+  <ds:schemaRefs>
+    <ds:schemaRef ds:uri="http://schemas.openxmlformats.org/officeDocument/2006/bibliography"/>
+  </ds:schemaRefs>
+</ds:datastoreItem>
 </file>
</xml_diff>

<commit_message>
Fix bug for strings with line breaks Updated test document to add word propierties
</commit_message>
<xml_diff>
--- a/test/doc_testing_1.docx
+++ b/test/doc_testing_1.docx
@@ -272,19 +272,82 @@
         <w:rPr>
           <w:lang w:val="en-GB"/>
         </w:rPr>
+        <w:t xml:space="preserve">Don’t forget about document properties like this one </w:t>
+      </w:r>
+      <w:r>
+        <w:rPr>
+          <w:lang w:val="en-GB"/>
+        </w:rPr>
+        <w:fldChar w:fldCharType="begin"/>
+      </w:r>
+      <w:r>
+        <w:rPr>
+          <w:lang w:val="en-GB"/>
+        </w:rPr>
+        <w:instrText xml:space="preserve"> DOCPROPERTY  AcronymPropierty  \* MERGEFORMAT </w:instrText>
+      </w:r>
+      <w:r>
+        <w:rPr>
+          <w:lang w:val="en-GB"/>
+        </w:rPr>
+        <w:fldChar w:fldCharType="separate"/>
+      </w:r>
+      <w:r>
+        <w:rPr>
+          <w:lang w:val="en-GB"/>
+        </w:rPr>
+        <w:t>ACRODOCPROP</w:t>
+      </w:r>
+      <w:r>
+        <w:rPr>
+          <w:lang w:val="en-GB"/>
+        </w:rPr>
+        <w:fldChar w:fldCharType="end"/>
+      </w:r>
+      <w:r>
+        <w:rPr>
+          <w:lang w:val="en-GB"/>
+        </w:rPr>
+        <w:t>.</w:t>
+      </w:r>
+    </w:p>
+    <w:p>
+      <w:pPr>
+        <w:rPr>
+          <w:lang w:val="en-GB"/>
+        </w:rPr>
+      </w:pPr>
+      <w:r>
+        <w:rPr>
+          <w:lang w:val="en-GB"/>
+        </w:rPr>
         <w:t>Finally, some esoteric acronyms: Part number 234-ACROPN-43. Should ACRONUM10 be considered an acronym?</w:t>
       </w:r>
       <w:r>
         <w:rPr>
           <w:lang w:val="en-GB"/>
         </w:rPr>
-        <w:t xml:space="preserve"> ACROQMARK?</w:t>
-      </w:r>
-      <w:r>
-        <w:rPr>
-          <w:lang w:val="en-GB"/>
-        </w:rPr>
-        <w:t>. ACROESPAÑA. ACROÁ, ACROÉ, ACROÍ, ACROÓ, ACROÚ</w:t>
+        <w:t xml:space="preserve"> </w:t>
+      </w:r>
+      <w:proofErr w:type="gramStart"/>
+      <w:r>
+        <w:rPr>
+          <w:lang w:val="en-GB"/>
+        </w:rPr>
+        <w:t>ACROQMARK?</w:t>
+      </w:r>
+      <w:r>
+        <w:rPr>
+          <w:lang w:val="en-GB"/>
+        </w:rPr>
+        <w:t>.</w:t>
+      </w:r>
+      <w:proofErr w:type="gramEnd"/>
+      <w:r>
+        <w:rPr>
+          <w:lang w:val="en-GB"/>
+        </w:rPr>
+        <w:t xml:space="preserve"> ACROESPAÑA. ACROÁ, ACROÉ, ACROÍ, ACROÓ, ACROÚ</w:t>
       </w:r>
       <w:r>
         <w:rPr>
@@ -337,11 +400,19 @@
           <w:lang w:val="en-GB"/>
         </w:rPr>
       </w:pPr>
-      <w:r>
-        <w:rPr>
-          <w:lang w:val="en-GB"/>
-        </w:rPr>
-        <w:t>Yes you can!</w:t>
+      <w:proofErr w:type="gramStart"/>
+      <w:r>
+        <w:rPr>
+          <w:lang w:val="en-GB"/>
+        </w:rPr>
+        <w:t>Yes</w:t>
+      </w:r>
+      <w:proofErr w:type="gramEnd"/>
+      <w:r>
+        <w:rPr>
+          <w:lang w:val="en-GB"/>
+        </w:rPr>
+        <w:t xml:space="preserve"> you can!</w:t>
       </w:r>
     </w:p>
     <w:p>
@@ -390,7 +461,15 @@
           </w:tcPr>
           <w:p>
             <w:r>
-              <w:t>Table 2, Row 1, Cell 1</w:t>
+              <w:t xml:space="preserve">Table 2, </w:t>
+            </w:r>
+            <w:proofErr w:type="spellStart"/>
+            <w:r>
+              <w:t>Row</w:t>
+            </w:r>
+            <w:proofErr w:type="spellEnd"/>
+            <w:r>
+              <w:t xml:space="preserve"> 1, Cell 1</w:t>
             </w:r>
           </w:p>
         </w:tc>
@@ -400,7 +479,15 @@
           </w:tcPr>
           <w:p>
             <w:r>
-              <w:t>Table 2, Row 1, Cell 2</w:t>
+              <w:t xml:space="preserve">Table 2, </w:t>
+            </w:r>
+            <w:proofErr w:type="spellStart"/>
+            <w:r>
+              <w:t>Row</w:t>
+            </w:r>
+            <w:proofErr w:type="spellEnd"/>
+            <w:r>
+              <w:t xml:space="preserve"> 1, Cell 2</w:t>
             </w:r>
           </w:p>
         </w:tc>
@@ -410,7 +497,15 @@
           </w:tcPr>
           <w:p>
             <w:r>
-              <w:t>Table 2, Row 1, Cell 3</w:t>
+              <w:t xml:space="preserve">Table 2, </w:t>
+            </w:r>
+            <w:proofErr w:type="spellStart"/>
+            <w:r>
+              <w:t>Row</w:t>
+            </w:r>
+            <w:proofErr w:type="spellEnd"/>
+            <w:r>
+              <w:t xml:space="preserve"> 1, Cell 3</w:t>
             </w:r>
           </w:p>
         </w:tc>
@@ -508,7 +603,15 @@
           </w:tcPr>
           <w:p>
             <w:r>
-              <w:t>Table 2, Row 2, Cell 2</w:t>
+              <w:t xml:space="preserve">Table 2, </w:t>
+            </w:r>
+            <w:proofErr w:type="spellStart"/>
+            <w:r>
+              <w:t>Row</w:t>
+            </w:r>
+            <w:proofErr w:type="spellEnd"/>
+            <w:r>
+              <w:t xml:space="preserve"> 2, Cell 2</w:t>
             </w:r>
           </w:p>
         </w:tc>
@@ -518,7 +621,15 @@
           </w:tcPr>
           <w:p>
             <w:r>
-              <w:t>Table 2, Row 2, Cell 3</w:t>
+              <w:t xml:space="preserve">Table 2, </w:t>
+            </w:r>
+            <w:proofErr w:type="spellStart"/>
+            <w:r>
+              <w:t>Row</w:t>
+            </w:r>
+            <w:proofErr w:type="spellEnd"/>
+            <w:r>
+              <w:t xml:space="preserve"> 2, Cell 3</w:t>
             </w:r>
           </w:p>
         </w:tc>
@@ -528,7 +639,15 @@
           </w:tcPr>
           <w:p>
             <w:r>
-              <w:t>Table 2, Row 2, Cell 4</w:t>
+              <w:t xml:space="preserve">Table 2, </w:t>
+            </w:r>
+            <w:proofErr w:type="spellStart"/>
+            <w:r>
+              <w:t>Row</w:t>
+            </w:r>
+            <w:proofErr w:type="spellEnd"/>
+            <w:r>
+              <w:t xml:space="preserve"> 2, Cell 4</w:t>
             </w:r>
           </w:p>
         </w:tc>
@@ -540,7 +659,15 @@
           </w:tcPr>
           <w:p>
             <w:r>
-              <w:t>Table 2, Row 3, Cell 1</w:t>
+              <w:t xml:space="preserve">Table 2, </w:t>
+            </w:r>
+            <w:proofErr w:type="spellStart"/>
+            <w:r>
+              <w:t>Row</w:t>
+            </w:r>
+            <w:proofErr w:type="spellEnd"/>
+            <w:r>
+              <w:t xml:space="preserve"> 3, Cell 1</w:t>
             </w:r>
           </w:p>
         </w:tc>
@@ -550,7 +677,15 @@
           </w:tcPr>
           <w:p>
             <w:r>
-              <w:t>Table 2, Row 3, Cell 2</w:t>
+              <w:t xml:space="preserve">Table 2, </w:t>
+            </w:r>
+            <w:proofErr w:type="spellStart"/>
+            <w:r>
+              <w:t>Row</w:t>
+            </w:r>
+            <w:proofErr w:type="spellEnd"/>
+            <w:r>
+              <w:t xml:space="preserve"> 3, Cell 2</w:t>
             </w:r>
           </w:p>
         </w:tc>
@@ -563,7 +698,15 @@
               <w:t xml:space="preserve">ACROTBSIMPLE </w:t>
             </w:r>
             <w:r>
-              <w:t>Table 2, Row 3, Cell 3</w:t>
+              <w:t xml:space="preserve">Table 2, </w:t>
+            </w:r>
+            <w:proofErr w:type="spellStart"/>
+            <w:r>
+              <w:t>Row</w:t>
+            </w:r>
+            <w:proofErr w:type="spellEnd"/>
+            <w:r>
+              <w:t xml:space="preserve"> 3, Cell 3</w:t>
             </w:r>
           </w:p>
         </w:tc>
@@ -573,7 +716,15 @@
           </w:tcPr>
           <w:p>
             <w:r>
-              <w:t>Table 2, Row 3, Cell 4</w:t>
+              <w:t xml:space="preserve">Table 2, </w:t>
+            </w:r>
+            <w:proofErr w:type="spellStart"/>
+            <w:r>
+              <w:t>Row</w:t>
+            </w:r>
+            <w:proofErr w:type="spellEnd"/>
+            <w:r>
+              <w:t xml:space="preserve"> 3, Cell 4</w:t>
             </w:r>
           </w:p>
         </w:tc>
@@ -722,10 +873,20 @@
       <w:pPr>
         <w:pStyle w:val="Ttulo1"/>
       </w:pPr>
+      <w:proofErr w:type="spellStart"/>
       <w:r>
         <w:lastRenderedPageBreak/>
-        <w:t>Track changes</w:t>
-      </w:r>
+        <w:t>Track</w:t>
+      </w:r>
+      <w:proofErr w:type="spellEnd"/>
+      <w:r>
+        <w:t xml:space="preserve"> </w:t>
+      </w:r>
+      <w:proofErr w:type="spellStart"/>
+      <w:r>
+        <w:t>changes</w:t>
+      </w:r>
+      <w:proofErr w:type="spellEnd"/>
     </w:p>
     <w:p>
       <w:pPr>
@@ -798,7 +959,31 @@
         <w:rPr>
           <w:lang w:val="en-GB"/>
         </w:rPr>
-        <w:t>This is an acronym fixed: TCACRO</w:t>
+        <w:t xml:space="preserve">This </w:t>
+      </w:r>
+      <w:r>
+        <w:rPr>
+          <w:lang w:val="en-GB"/>
+        </w:rPr>
+        <w:t>are</w:t>
+      </w:r>
+      <w:r>
+        <w:rPr>
+          <w:lang w:val="en-GB"/>
+        </w:rPr>
+        <w:t xml:space="preserve"> acronym</w:t>
+      </w:r>
+      <w:r>
+        <w:rPr>
+          <w:lang w:val="en-GB"/>
+        </w:rPr>
+        <w:t>s</w:t>
+      </w:r>
+      <w:r>
+        <w:rPr>
+          <w:lang w:val="en-GB"/>
+        </w:rPr>
+        <w:t xml:space="preserve"> fixed: TCACRO</w:t>
       </w:r>
       <w:ins w:id="2" w:author="Santi H" w:date="2020-09-18T20:21:00Z">
         <w:r>
@@ -853,8 +1038,21 @@
       <w:pPr>
         <w:pStyle w:val="Ttulo2"/>
       </w:pPr>
-      <w:r>
-        <w:t>Track changes table</w:t>
+      <w:proofErr w:type="spellStart"/>
+      <w:r>
+        <w:t>Track</w:t>
+      </w:r>
+      <w:proofErr w:type="spellEnd"/>
+      <w:r>
+        <w:t xml:space="preserve"> </w:t>
+      </w:r>
+      <w:proofErr w:type="spellStart"/>
+      <w:r>
+        <w:t>changes</w:t>
+      </w:r>
+      <w:proofErr w:type="spellEnd"/>
+      <w:r>
+        <w:t xml:space="preserve"> table</w:t>
       </w:r>
     </w:p>
     <w:p/>
@@ -877,7 +1075,15 @@
           </w:tcPr>
           <w:p>
             <w:r>
-              <w:t>Table 2, Row 1, Cell 1</w:t>
+              <w:t xml:space="preserve">Table 2, </w:t>
+            </w:r>
+            <w:proofErr w:type="spellStart"/>
+            <w:r>
+              <w:t>Row</w:t>
+            </w:r>
+            <w:proofErr w:type="spellEnd"/>
+            <w:r>
+              <w:t xml:space="preserve"> 1, Cell 1</w:t>
             </w:r>
           </w:p>
         </w:tc>
@@ -887,7 +1093,15 @@
           </w:tcPr>
           <w:p>
             <w:r>
-              <w:t>Table 2, Row 1, Cell 2</w:t>
+              <w:t xml:space="preserve">Table 2, </w:t>
+            </w:r>
+            <w:proofErr w:type="spellStart"/>
+            <w:r>
+              <w:t>Row</w:t>
+            </w:r>
+            <w:proofErr w:type="spellEnd"/>
+            <w:r>
+              <w:t xml:space="preserve"> 1, Cell 2</w:t>
             </w:r>
           </w:p>
         </w:tc>
@@ -897,7 +1111,15 @@
           </w:tcPr>
           <w:p>
             <w:r>
-              <w:t>Table 2, Row 1, Cell 3</w:t>
+              <w:t xml:space="preserve">Table 2, </w:t>
+            </w:r>
+            <w:proofErr w:type="spellStart"/>
+            <w:r>
+              <w:t>Row</w:t>
+            </w:r>
+            <w:proofErr w:type="spellEnd"/>
+            <w:r>
+              <w:t xml:space="preserve"> 1, Cell 3</w:t>
             </w:r>
           </w:p>
         </w:tc>
@@ -907,7 +1129,15 @@
           </w:tcPr>
           <w:p>
             <w:r>
-              <w:t>Table 2, Row 1, Cell 4</w:t>
+              <w:t xml:space="preserve">Table 2, </w:t>
+            </w:r>
+            <w:proofErr w:type="spellStart"/>
+            <w:r>
+              <w:t>Row</w:t>
+            </w:r>
+            <w:proofErr w:type="spellEnd"/>
+            <w:r>
+              <w:t xml:space="preserve"> 1, Cell 4</w:t>
             </w:r>
           </w:p>
         </w:tc>
@@ -1004,7 +1234,23 @@
             </w:pPr>
             <w:ins w:id="16" w:author="Santi H" w:date="2020-09-18T20:25:00Z">
               <w:r>
-                <w:t>Table added row TCACROTBADD</w:t>
+                <w:t xml:space="preserve">Table </w:t>
+              </w:r>
+              <w:proofErr w:type="spellStart"/>
+              <w:r>
+                <w:t>added</w:t>
+              </w:r>
+              <w:proofErr w:type="spellEnd"/>
+              <w:r>
+                <w:t xml:space="preserve"> </w:t>
+              </w:r>
+              <w:proofErr w:type="spellStart"/>
+              <w:r>
+                <w:t>row</w:t>
+              </w:r>
+              <w:proofErr w:type="spellEnd"/>
+              <w:r>
+                <w:t xml:space="preserve"> TCACROTBADD</w:t>
               </w:r>
             </w:ins>
           </w:p>
@@ -1053,7 +1299,15 @@
           </w:tcPr>
           <w:p>
             <w:r>
-              <w:t>Table 2, Row 3, Cell 1</w:t>
+              <w:t xml:space="preserve">Table 2, </w:t>
+            </w:r>
+            <w:proofErr w:type="spellStart"/>
+            <w:r>
+              <w:t>Row</w:t>
+            </w:r>
+            <w:proofErr w:type="spellEnd"/>
+            <w:r>
+              <w:t xml:space="preserve"> 3, Cell 1</w:t>
             </w:r>
           </w:p>
         </w:tc>
@@ -1063,7 +1317,15 @@
           </w:tcPr>
           <w:p>
             <w:r>
-              <w:t>Table 2, Row 3, Cell 2</w:t>
+              <w:t xml:space="preserve">Table 2, </w:t>
+            </w:r>
+            <w:proofErr w:type="spellStart"/>
+            <w:r>
+              <w:t>Row</w:t>
+            </w:r>
+            <w:proofErr w:type="spellEnd"/>
+            <w:r>
+              <w:t xml:space="preserve"> 3, Cell 2</w:t>
             </w:r>
           </w:p>
           <w:p>
@@ -1111,7 +1373,15 @@
           </w:tcPr>
           <w:p>
             <w:r>
-              <w:t>Table 2, Row 3, Cell 3</w:t>
+              <w:t xml:space="preserve">Table 2, </w:t>
+            </w:r>
+            <w:proofErr w:type="spellStart"/>
+            <w:r>
+              <w:t>Row</w:t>
+            </w:r>
+            <w:proofErr w:type="spellEnd"/>
+            <w:r>
+              <w:t xml:space="preserve"> 3, Cell 3</w:t>
             </w:r>
           </w:p>
         </w:tc>
@@ -1121,7 +1391,15 @@
           </w:tcPr>
           <w:p>
             <w:r>
-              <w:t>Table 2, Row 3, Cell 4</w:t>
+              <w:t xml:space="preserve">Table 2, </w:t>
+            </w:r>
+            <w:proofErr w:type="spellStart"/>
+            <w:r>
+              <w:t>Row</w:t>
+            </w:r>
+            <w:proofErr w:type="spellEnd"/>
+            <w:r>
+              <w:t xml:space="preserve"> 3, Cell 4</w:t>
             </w:r>
           </w:p>
         </w:tc>
@@ -1329,10 +1607,20 @@
       <w:pPr>
         <w:pStyle w:val="Ttulo1"/>
       </w:pPr>
+      <w:proofErr w:type="spellStart"/>
       <w:r>
         <w:lastRenderedPageBreak/>
-        <w:t>Expected results</w:t>
-      </w:r>
+        <w:t>Expected</w:t>
+      </w:r>
+      <w:proofErr w:type="spellEnd"/>
+      <w:r>
+        <w:t xml:space="preserve"> </w:t>
+      </w:r>
+      <w:proofErr w:type="spellStart"/>
+      <w:r>
+        <w:t>results</w:t>
+      </w:r>
+      <w:proofErr w:type="spellEnd"/>
     </w:p>
     <w:p>
       <w:pPr>
@@ -1359,18 +1647,77 @@
           <w:lang w:val="en-GB"/>
         </w:rPr>
       </w:pPr>
-      <w:r>
-        <w:rPr>
-          <w:lang w:val="en-GB"/>
-        </w:rPr>
-        <w:t>acroinpar, acrorepeat, acroonce, acrobullet, verylongacronym, id, acro</w:t>
-      </w:r>
-      <w:r>
-        <w:rPr>
-          <w:lang w:val="en-GB"/>
-        </w:rPr>
-        <w:t xml:space="preserve">bold, </w:t>
-      </w:r>
+      <w:proofErr w:type="spellStart"/>
+      <w:r>
+        <w:rPr>
+          <w:lang w:val="en-GB"/>
+        </w:rPr>
+        <w:t>acroinpar</w:t>
+      </w:r>
+      <w:proofErr w:type="spellEnd"/>
+      <w:r>
+        <w:rPr>
+          <w:lang w:val="en-GB"/>
+        </w:rPr>
+        <w:t xml:space="preserve">, </w:t>
+      </w:r>
+      <w:proofErr w:type="spellStart"/>
+      <w:r>
+        <w:rPr>
+          <w:lang w:val="en-GB"/>
+        </w:rPr>
+        <w:t>acrorepeat</w:t>
+      </w:r>
+      <w:proofErr w:type="spellEnd"/>
+      <w:r>
+        <w:rPr>
+          <w:lang w:val="en-GB"/>
+        </w:rPr>
+        <w:t xml:space="preserve">, </w:t>
+      </w:r>
+      <w:proofErr w:type="spellStart"/>
+      <w:r>
+        <w:rPr>
+          <w:lang w:val="en-GB"/>
+        </w:rPr>
+        <w:t>acroonce</w:t>
+      </w:r>
+      <w:proofErr w:type="spellEnd"/>
+      <w:r>
+        <w:rPr>
+          <w:lang w:val="en-GB"/>
+        </w:rPr>
+        <w:t xml:space="preserve">, </w:t>
+      </w:r>
+      <w:proofErr w:type="spellStart"/>
+      <w:r>
+        <w:rPr>
+          <w:lang w:val="en-GB"/>
+        </w:rPr>
+        <w:t>acrobullet</w:t>
+      </w:r>
+      <w:proofErr w:type="spellEnd"/>
+      <w:r>
+        <w:rPr>
+          <w:lang w:val="en-GB"/>
+        </w:rPr>
+        <w:t xml:space="preserve">, </w:t>
+      </w:r>
+      <w:proofErr w:type="spellStart"/>
+      <w:r>
+        <w:rPr>
+          <w:lang w:val="en-GB"/>
+        </w:rPr>
+        <w:t>verylongacronym</w:t>
+      </w:r>
+      <w:proofErr w:type="spellEnd"/>
+      <w:r>
+        <w:rPr>
+          <w:lang w:val="en-GB"/>
+        </w:rPr>
+        <w:t xml:space="preserve">, id, </w:t>
+      </w:r>
+      <w:proofErr w:type="spellStart"/>
       <w:r>
         <w:rPr>
           <w:lang w:val="en-GB"/>
@@ -1381,8 +1728,16 @@
         <w:rPr>
           <w:lang w:val="en-GB"/>
         </w:rPr>
-        <w:t xml:space="preserve">italic, </w:t>
-      </w:r>
+        <w:t>bold</w:t>
+      </w:r>
+      <w:proofErr w:type="spellEnd"/>
+      <w:r>
+        <w:rPr>
+          <w:lang w:val="en-GB"/>
+        </w:rPr>
+        <w:t xml:space="preserve">, </w:t>
+      </w:r>
+      <w:proofErr w:type="spellStart"/>
       <w:r>
         <w:rPr>
           <w:lang w:val="en-GB"/>
@@ -1393,8 +1748,29 @@
         <w:rPr>
           <w:lang w:val="en-GB"/>
         </w:rPr>
+        <w:t>italic</w:t>
+      </w:r>
+      <w:proofErr w:type="spellEnd"/>
+      <w:r>
+        <w:rPr>
+          <w:lang w:val="en-GB"/>
+        </w:rPr>
+        <w:t xml:space="preserve">, </w:t>
+      </w:r>
+      <w:proofErr w:type="spellStart"/>
+      <w:r>
+        <w:rPr>
+          <w:lang w:val="en-GB"/>
+        </w:rPr>
+        <w:t>acro</w:t>
+      </w:r>
+      <w:r>
+        <w:rPr>
+          <w:lang w:val="en-GB"/>
+        </w:rPr>
         <w:t>font</w:t>
       </w:r>
+      <w:proofErr w:type="spellEnd"/>
       <w:r>
         <w:rPr>
           <w:lang w:val="en-GB"/>
@@ -1405,25 +1781,154 @@
         <w:rPr>
           <w:lang w:val="en-GB"/>
         </w:rPr>
-        <w:t>, acropn, acronum</w:t>
-      </w:r>
-      <w:r>
-        <w:rPr>
-          <w:lang w:val="en-GB"/>
-        </w:rPr>
-        <w:t>, acrotitle, acroqmark</w:t>
-      </w:r>
-      <w:r>
-        <w:rPr>
-          <w:lang w:val="en-GB"/>
-        </w:rPr>
-        <w:t>, acroespaña, acroá, acroé, acroí, acroó, acroú</w:t>
-      </w:r>
-      <w:r>
-        <w:rPr>
-          <w:lang w:val="en-GB"/>
-        </w:rPr>
-        <w:t>, acro</w:t>
+        <w:t xml:space="preserve">, </w:t>
+      </w:r>
+      <w:proofErr w:type="spellStart"/>
+      <w:r>
+        <w:rPr>
+          <w:lang w:val="en-GB"/>
+        </w:rPr>
+        <w:t>acropn</w:t>
+      </w:r>
+      <w:proofErr w:type="spellEnd"/>
+      <w:r>
+        <w:rPr>
+          <w:lang w:val="en-GB"/>
+        </w:rPr>
+        <w:t xml:space="preserve">, </w:t>
+      </w:r>
+      <w:proofErr w:type="spellStart"/>
+      <w:r>
+        <w:rPr>
+          <w:lang w:val="en-GB"/>
+        </w:rPr>
+        <w:t>acronum</w:t>
+      </w:r>
+      <w:proofErr w:type="spellEnd"/>
+      <w:r>
+        <w:rPr>
+          <w:lang w:val="en-GB"/>
+        </w:rPr>
+        <w:t xml:space="preserve">, </w:t>
+      </w:r>
+      <w:proofErr w:type="spellStart"/>
+      <w:r>
+        <w:rPr>
+          <w:lang w:val="en-GB"/>
+        </w:rPr>
+        <w:t>acrotitle</w:t>
+      </w:r>
+      <w:proofErr w:type="spellEnd"/>
+      <w:r>
+        <w:rPr>
+          <w:lang w:val="en-GB"/>
+        </w:rPr>
+        <w:t xml:space="preserve">, </w:t>
+      </w:r>
+      <w:proofErr w:type="spellStart"/>
+      <w:r>
+        <w:rPr>
+          <w:lang w:val="en-GB"/>
+        </w:rPr>
+        <w:t>acroqmark</w:t>
+      </w:r>
+      <w:proofErr w:type="spellEnd"/>
+      <w:r>
+        <w:rPr>
+          <w:lang w:val="en-GB"/>
+        </w:rPr>
+        <w:t xml:space="preserve">, </w:t>
+      </w:r>
+      <w:proofErr w:type="spellStart"/>
+      <w:r>
+        <w:rPr>
+          <w:lang w:val="en-GB"/>
+        </w:rPr>
+        <w:t>acroespaña</w:t>
+      </w:r>
+      <w:proofErr w:type="spellEnd"/>
+      <w:r>
+        <w:rPr>
+          <w:lang w:val="en-GB"/>
+        </w:rPr>
+        <w:t xml:space="preserve">, </w:t>
+      </w:r>
+      <w:proofErr w:type="spellStart"/>
+      <w:r>
+        <w:rPr>
+          <w:lang w:val="en-GB"/>
+        </w:rPr>
+        <w:t>acroá</w:t>
+      </w:r>
+      <w:proofErr w:type="spellEnd"/>
+      <w:r>
+        <w:rPr>
+          <w:lang w:val="en-GB"/>
+        </w:rPr>
+        <w:t xml:space="preserve">, </w:t>
+      </w:r>
+      <w:proofErr w:type="spellStart"/>
+      <w:r>
+        <w:rPr>
+          <w:lang w:val="en-GB"/>
+        </w:rPr>
+        <w:t>acroé</w:t>
+      </w:r>
+      <w:proofErr w:type="spellEnd"/>
+      <w:r>
+        <w:rPr>
+          <w:lang w:val="en-GB"/>
+        </w:rPr>
+        <w:t xml:space="preserve">, </w:t>
+      </w:r>
+      <w:proofErr w:type="spellStart"/>
+      <w:r>
+        <w:rPr>
+          <w:lang w:val="en-GB"/>
+        </w:rPr>
+        <w:t>acroí</w:t>
+      </w:r>
+      <w:proofErr w:type="spellEnd"/>
+      <w:r>
+        <w:rPr>
+          <w:lang w:val="en-GB"/>
+        </w:rPr>
+        <w:t xml:space="preserve">, </w:t>
+      </w:r>
+      <w:proofErr w:type="spellStart"/>
+      <w:r>
+        <w:rPr>
+          <w:lang w:val="en-GB"/>
+        </w:rPr>
+        <w:t>acroó</w:t>
+      </w:r>
+      <w:proofErr w:type="spellEnd"/>
+      <w:r>
+        <w:rPr>
+          <w:lang w:val="en-GB"/>
+        </w:rPr>
+        <w:t xml:space="preserve">, </w:t>
+      </w:r>
+      <w:proofErr w:type="spellStart"/>
+      <w:r>
+        <w:rPr>
+          <w:lang w:val="en-GB"/>
+        </w:rPr>
+        <w:t>acroú</w:t>
+      </w:r>
+      <w:proofErr w:type="spellEnd"/>
+      <w:r>
+        <w:rPr>
+          <w:lang w:val="en-GB"/>
+        </w:rPr>
+        <w:t xml:space="preserve">, </w:t>
+      </w:r>
+      <w:proofErr w:type="spellStart"/>
+      <w:r>
+        <w:rPr>
+          <w:lang w:val="en-GB"/>
+        </w:rPr>
+        <w:t>acro</w:t>
       </w:r>
       <w:r>
         <w:rPr>
@@ -1437,101 +1942,264 @@
         </w:rPr>
         <w:t>b</w:t>
       </w:r>
-      <w:r>
-        <w:rPr>
-          <w:lang w:val="en-GB"/>
-        </w:rPr>
-        <w:t>, acrosub</w:t>
-      </w:r>
-    </w:p>
-    <w:p>
-      <w:pPr>
-        <w:rPr>
-          <w:lang w:val="en-GB"/>
-        </w:rPr>
-      </w:pPr>
-      <w:r>
-        <w:rPr>
-          <w:lang w:val="en-GB"/>
-        </w:rPr>
-        <w:t>acrotbsimple, acrotbbreak, acrotbline</w:t>
-      </w:r>
-    </w:p>
-    <w:p>
-      <w:pPr>
-        <w:rPr>
-          <w:lang w:val="en-GB"/>
-        </w:rPr>
-      </w:pPr>
-      <w:r>
-        <w:rPr>
-          <w:lang w:val="en-GB"/>
-        </w:rPr>
-        <w:t>acrotbcombinedone, acrotbcombinedtwo, acrotbcombinedthree</w:t>
-      </w:r>
-    </w:p>
-    <w:p>
-      <w:pPr>
-        <w:rPr>
-          <w:lang w:val="en-GB"/>
-        </w:rPr>
-      </w:pPr>
-      <w:r>
-        <w:rPr>
-          <w:lang w:val="en-GB"/>
-        </w:rPr>
-        <w:t>tcacroadd, tcacrofix, tcacroin</w:t>
-      </w:r>
-    </w:p>
-    <w:p>
-      <w:pPr>
-        <w:rPr>
-          <w:lang w:val="en-GB"/>
-        </w:rPr>
-      </w:pPr>
-      <w:r>
-        <w:rPr>
-          <w:lang w:val="en-GB"/>
-        </w:rPr>
-        <w:t>tcacrotbadd, tcacrotbaddnew</w:t>
-      </w:r>
-    </w:p>
-    <w:p>
-      <w:pPr>
-        <w:rPr>
-          <w:lang w:val="en-GB"/>
-        </w:rPr>
-      </w:pPr>
-      <w:r>
-        <w:rPr>
-          <w:lang w:val="en-GB"/>
-        </w:rPr>
-        <w:t>acrofooter, acroheader</w:t>
-      </w:r>
+      <w:proofErr w:type="spellEnd"/>
       <w:r>
         <w:rPr>
           <w:lang w:val="en-GB"/>
         </w:rPr>
         <w:t xml:space="preserve">, </w:t>
       </w:r>
-      <w:r>
-        <w:rPr>
-          <w:lang w:val="en-GB"/>
-        </w:rPr>
-        <w:t>acroheadersectwo, acrofootersectwo</w:t>
-      </w:r>
-      <w:r>
-        <w:rPr>
-          <w:lang w:val="en-GB"/>
-        </w:rPr>
-        <w:t>, tcacrofooteradd</w:t>
-      </w:r>
-      <w:r>
-        <w:rPr>
-          <w:lang w:val="en-GB"/>
-        </w:rPr>
-        <w:t>, acroheadertb</w:t>
-      </w:r>
+      <w:proofErr w:type="spellStart"/>
+      <w:r>
+        <w:rPr>
+          <w:lang w:val="en-GB"/>
+        </w:rPr>
+        <w:t>acrosub</w:t>
+      </w:r>
+      <w:proofErr w:type="spellEnd"/>
+    </w:p>
+    <w:p>
+      <w:pPr>
+        <w:rPr>
+          <w:lang w:val="en-GB"/>
+        </w:rPr>
+      </w:pPr>
+      <w:proofErr w:type="spellStart"/>
+      <w:r>
+        <w:rPr>
+          <w:lang w:val="en-GB"/>
+        </w:rPr>
+        <w:t>acrotbsimple</w:t>
+      </w:r>
+      <w:proofErr w:type="spellEnd"/>
+      <w:r>
+        <w:rPr>
+          <w:lang w:val="en-GB"/>
+        </w:rPr>
+        <w:t xml:space="preserve">, </w:t>
+      </w:r>
+      <w:proofErr w:type="spellStart"/>
+      <w:r>
+        <w:rPr>
+          <w:lang w:val="en-GB"/>
+        </w:rPr>
+        <w:t>acrotbbreak</w:t>
+      </w:r>
+      <w:proofErr w:type="spellEnd"/>
+      <w:r>
+        <w:rPr>
+          <w:lang w:val="en-GB"/>
+        </w:rPr>
+        <w:t xml:space="preserve">, </w:t>
+      </w:r>
+      <w:proofErr w:type="spellStart"/>
+      <w:r>
+        <w:rPr>
+          <w:lang w:val="en-GB"/>
+        </w:rPr>
+        <w:t>acrotbline</w:t>
+      </w:r>
+      <w:proofErr w:type="spellEnd"/>
+    </w:p>
+    <w:p>
+      <w:pPr>
+        <w:rPr>
+          <w:lang w:val="en-GB"/>
+        </w:rPr>
+      </w:pPr>
+      <w:proofErr w:type="spellStart"/>
+      <w:r>
+        <w:rPr>
+          <w:lang w:val="en-GB"/>
+        </w:rPr>
+        <w:t>acrotbcombinedone</w:t>
+      </w:r>
+      <w:proofErr w:type="spellEnd"/>
+      <w:r>
+        <w:rPr>
+          <w:lang w:val="en-GB"/>
+        </w:rPr>
+        <w:t xml:space="preserve">, </w:t>
+      </w:r>
+      <w:proofErr w:type="spellStart"/>
+      <w:r>
+        <w:rPr>
+          <w:lang w:val="en-GB"/>
+        </w:rPr>
+        <w:t>acrotbcombinedtwo</w:t>
+      </w:r>
+      <w:proofErr w:type="spellEnd"/>
+      <w:r>
+        <w:rPr>
+          <w:lang w:val="en-GB"/>
+        </w:rPr>
+        <w:t xml:space="preserve">, </w:t>
+      </w:r>
+      <w:proofErr w:type="spellStart"/>
+      <w:r>
+        <w:rPr>
+          <w:lang w:val="en-GB"/>
+        </w:rPr>
+        <w:t>acrotbcombinedthree</w:t>
+      </w:r>
+      <w:proofErr w:type="spellEnd"/>
+    </w:p>
+    <w:p>
+      <w:pPr>
+        <w:rPr>
+          <w:lang w:val="en-GB"/>
+        </w:rPr>
+      </w:pPr>
+      <w:proofErr w:type="spellStart"/>
+      <w:r>
+        <w:rPr>
+          <w:lang w:val="en-GB"/>
+        </w:rPr>
+        <w:t>tcacroadd</w:t>
+      </w:r>
+      <w:proofErr w:type="spellEnd"/>
+      <w:r>
+        <w:rPr>
+          <w:lang w:val="en-GB"/>
+        </w:rPr>
+        <w:t xml:space="preserve">, </w:t>
+      </w:r>
+      <w:proofErr w:type="spellStart"/>
+      <w:r>
+        <w:rPr>
+          <w:lang w:val="en-GB"/>
+        </w:rPr>
+        <w:t>tcacrofix</w:t>
+      </w:r>
+      <w:proofErr w:type="spellEnd"/>
+      <w:r>
+        <w:rPr>
+          <w:lang w:val="en-GB"/>
+        </w:rPr>
+        <w:t xml:space="preserve">, </w:t>
+      </w:r>
+      <w:proofErr w:type="spellStart"/>
+      <w:r>
+        <w:rPr>
+          <w:lang w:val="en-GB"/>
+        </w:rPr>
+        <w:t>tcacroin</w:t>
+      </w:r>
+      <w:proofErr w:type="spellEnd"/>
+    </w:p>
+    <w:p>
+      <w:pPr>
+        <w:rPr>
+          <w:lang w:val="en-GB"/>
+        </w:rPr>
+      </w:pPr>
+      <w:proofErr w:type="spellStart"/>
+      <w:r>
+        <w:rPr>
+          <w:lang w:val="en-GB"/>
+        </w:rPr>
+        <w:t>tcacrotbadd</w:t>
+      </w:r>
+      <w:proofErr w:type="spellEnd"/>
+      <w:r>
+        <w:rPr>
+          <w:lang w:val="en-GB"/>
+        </w:rPr>
+        <w:t xml:space="preserve">, </w:t>
+      </w:r>
+      <w:proofErr w:type="spellStart"/>
+      <w:r>
+        <w:rPr>
+          <w:lang w:val="en-GB"/>
+        </w:rPr>
+        <w:t>tcacrotbaddnew</w:t>
+      </w:r>
+      <w:proofErr w:type="spellEnd"/>
+    </w:p>
+    <w:p>
+      <w:pPr>
+        <w:rPr>
+          <w:lang w:val="en-GB"/>
+        </w:rPr>
+      </w:pPr>
+      <w:proofErr w:type="spellStart"/>
+      <w:r>
+        <w:rPr>
+          <w:lang w:val="en-GB"/>
+        </w:rPr>
+        <w:t>acrofooter</w:t>
+      </w:r>
+      <w:proofErr w:type="spellEnd"/>
+      <w:r>
+        <w:rPr>
+          <w:lang w:val="en-GB"/>
+        </w:rPr>
+        <w:t xml:space="preserve">, </w:t>
+      </w:r>
+      <w:proofErr w:type="spellStart"/>
+      <w:r>
+        <w:rPr>
+          <w:lang w:val="en-GB"/>
+        </w:rPr>
+        <w:t>acroheader</w:t>
+      </w:r>
+      <w:proofErr w:type="spellEnd"/>
+      <w:r>
+        <w:rPr>
+          <w:lang w:val="en-GB"/>
+        </w:rPr>
+        <w:t xml:space="preserve">, </w:t>
+      </w:r>
+      <w:proofErr w:type="spellStart"/>
+      <w:r>
+        <w:rPr>
+          <w:lang w:val="en-GB"/>
+        </w:rPr>
+        <w:t>acroheadersectwo</w:t>
+      </w:r>
+      <w:proofErr w:type="spellEnd"/>
+      <w:r>
+        <w:rPr>
+          <w:lang w:val="en-GB"/>
+        </w:rPr>
+        <w:t xml:space="preserve">, </w:t>
+      </w:r>
+      <w:proofErr w:type="spellStart"/>
+      <w:r>
+        <w:rPr>
+          <w:lang w:val="en-GB"/>
+        </w:rPr>
+        <w:t>acrofootersectwo</w:t>
+      </w:r>
+      <w:proofErr w:type="spellEnd"/>
+      <w:r>
+        <w:rPr>
+          <w:lang w:val="en-GB"/>
+        </w:rPr>
+        <w:t xml:space="preserve">, </w:t>
+      </w:r>
+      <w:proofErr w:type="spellStart"/>
+      <w:r>
+        <w:rPr>
+          <w:lang w:val="en-GB"/>
+        </w:rPr>
+        <w:t>tcacrofooteradd</w:t>
+      </w:r>
+      <w:proofErr w:type="spellEnd"/>
+      <w:r>
+        <w:rPr>
+          <w:lang w:val="en-GB"/>
+        </w:rPr>
+        <w:t xml:space="preserve">, </w:t>
+      </w:r>
+      <w:proofErr w:type="spellStart"/>
+      <w:r>
+        <w:rPr>
+          <w:lang w:val="en-GB"/>
+        </w:rPr>
+        <w:t>acroheadertb</w:t>
+      </w:r>
+      <w:proofErr w:type="spellEnd"/>
     </w:p>
     <w:sectPr>
       <w:headerReference w:type="default" r:id="rId10"/>
@@ -1576,8 +2244,21 @@
     <w:pPr>
       <w:pStyle w:val="Piedepgina"/>
     </w:pPr>
+    <w:proofErr w:type="spellStart"/>
     <w:r>
-      <w:t xml:space="preserve">Sahr Projects 2020 </w:t>
+      <w:t>Sahr</w:t>
+    </w:r>
+    <w:proofErr w:type="spellEnd"/>
+    <w:r>
+      <w:t xml:space="preserve"> </w:t>
+    </w:r>
+    <w:proofErr w:type="spellStart"/>
+    <w:r>
+      <w:t>Projects</w:t>
+    </w:r>
+    <w:proofErr w:type="spellEnd"/>
+    <w:r>
+      <w:t xml:space="preserve"> 2020 </w:t>
     </w:r>
     <w:r>
       <w:t>–</w:t>
@@ -1595,8 +2276,21 @@
     <w:pPr>
       <w:pStyle w:val="Piedepgina"/>
     </w:pPr>
+    <w:proofErr w:type="spellStart"/>
     <w:r>
-      <w:t xml:space="preserve">Sahr Projects 2020 – ACROFOOTERSECTWO - </w:t>
+      <w:t>Sahr</w:t>
+    </w:r>
+    <w:proofErr w:type="spellEnd"/>
+    <w:r>
+      <w:t xml:space="preserve"> </w:t>
+    </w:r>
+    <w:proofErr w:type="spellStart"/>
+    <w:r>
+      <w:t>Projects</w:t>
+    </w:r>
+    <w:proofErr w:type="spellEnd"/>
+    <w:r>
+      <w:t xml:space="preserve"> 2020 – ACROFOOTERSECTWO - </w:t>
     </w:r>
     <w:ins w:id="44" w:author="Santi H" w:date="2020-09-18T21:35:00Z">
       <w:r>
@@ -1638,8 +2332,29 @@
     <w:pPr>
       <w:pStyle w:val="Encabezado"/>
     </w:pPr>
+    <w:proofErr w:type="spellStart"/>
     <w:r>
-      <w:t>Acronymate testing document - ACROHEADER</w:t>
+      <w:t>Acronymate</w:t>
+    </w:r>
+    <w:proofErr w:type="spellEnd"/>
+    <w:r>
+      <w:t xml:space="preserve"> </w:t>
+    </w:r>
+    <w:proofErr w:type="spellStart"/>
+    <w:r>
+      <w:t>testing</w:t>
+    </w:r>
+    <w:proofErr w:type="spellEnd"/>
+    <w:r>
+      <w:t xml:space="preserve"> </w:t>
+    </w:r>
+    <w:proofErr w:type="spellStart"/>
+    <w:r>
+      <w:t>document</w:t>
+    </w:r>
+    <w:proofErr w:type="spellEnd"/>
+    <w:r>
+      <w:t xml:space="preserve"> - ACROHEADER</w:t>
     </w:r>
   </w:p>
 </w:hdr>
@@ -1651,8 +2366,37 @@
     <w:pPr>
       <w:pStyle w:val="Encabezado"/>
     </w:pPr>
+    <w:proofErr w:type="spellStart"/>
     <w:r>
-      <w:t>Acronymate testing document – Section 2 – ACROHEADERSECTWO</w:t>
+      <w:t>Acronymate</w:t>
+    </w:r>
+    <w:proofErr w:type="spellEnd"/>
+    <w:r>
+      <w:t xml:space="preserve"> </w:t>
+    </w:r>
+    <w:proofErr w:type="spellStart"/>
+    <w:r>
+      <w:t>testing</w:t>
+    </w:r>
+    <w:proofErr w:type="spellEnd"/>
+    <w:r>
+      <w:t xml:space="preserve"> </w:t>
+    </w:r>
+    <w:proofErr w:type="spellStart"/>
+    <w:r>
+      <w:t>document</w:t>
+    </w:r>
+    <w:proofErr w:type="spellEnd"/>
+    <w:r>
+      <w:t xml:space="preserve"> – </w:t>
+    </w:r>
+    <w:proofErr w:type="spellStart"/>
+    <w:r>
+      <w:t>Section</w:t>
+    </w:r>
+    <w:proofErr w:type="spellEnd"/>
+    <w:r>
+      <w:t xml:space="preserve"> 2 – ACROHEADERSECTWO</w:t>
     </w:r>
   </w:p>
   <w:p>

</xml_diff>

<commit_message>
Fix bug Add ignores for pyinstaller
</commit_message>
<xml_diff>
--- a/test/doc_testing_1.docx
+++ b/test/doc_testing_1.docx
@@ -1777,6 +1777,20 @@
         </w:rPr>
         <w:t>, breaks</w:t>
       </w:r>
+      <w:r>
+        <w:rPr>
+          <w:lang w:val="en-GB"/>
+        </w:rPr>
+        <w:t xml:space="preserve">, </w:t>
+      </w:r>
+      <w:proofErr w:type="spellStart"/>
+      <w:r>
+        <w:rPr>
+          <w:lang w:val="en-GB"/>
+        </w:rPr>
+        <w:t>acrodocprop</w:t>
+      </w:r>
+      <w:proofErr w:type="spellEnd"/>
       <w:r>
         <w:rPr>
           <w:lang w:val="en-GB"/>

</xml_diff>

<commit_message>
Fixed sorting alphabetically abbreviatures or acronyms with lowercase letters
</commit_message>
<xml_diff>
--- a/test/doc_testing_1.docx
+++ b/test/doc_testing_1.docx
@@ -1606,21 +1606,242 @@
     <w:p>
       <w:pPr>
         <w:pStyle w:val="Ttulo1"/>
+        <w:rPr>
+          <w:lang w:val="en-GB"/>
+        </w:rPr>
       </w:pPr>
       <w:proofErr w:type="spellStart"/>
       <w:r>
         <w:lastRenderedPageBreak/>
-        <w:t>Expected</w:t>
-      </w:r>
-      <w:proofErr w:type="spellEnd"/>
-      <w:r>
+        <w:t>Ac</w:t>
+      </w:r>
+      <w:r>
+        <w:rPr>
+          <w:lang w:val="en-GB"/>
+        </w:rPr>
+        <w:t>ronym</w:t>
+      </w:r>
+      <w:proofErr w:type="spellEnd"/>
+      <w:r>
+        <w:rPr>
+          <w:lang w:val="en-GB"/>
+        </w:rPr>
+        <w:t xml:space="preserve"> table</w:t>
+      </w:r>
+    </w:p>
+    <w:tbl>
+      <w:tblPr>
+        <w:tblStyle w:val="Tablaconcuadrcula"/>
+        <w:tblW w:w="0" w:type="auto"/>
+        <w:tblLook w:val="04A0" w:firstRow="1" w:lastRow="0" w:firstColumn="1" w:lastColumn="0" w:noHBand="0" w:noVBand="1"/>
+      </w:tblPr>
+      <w:tblGrid>
+        <w:gridCol w:w="4247"/>
+        <w:gridCol w:w="4247"/>
+      </w:tblGrid>
+      <w:tr>
+        <w:tc>
+          <w:tcPr>
+            <w:tcW w:w="4247" w:type="dxa"/>
+          </w:tcPr>
+          <w:p>
+            <w:pPr>
+              <w:rPr>
+                <w:lang w:val="en-GB"/>
+              </w:rPr>
+            </w:pPr>
+            <w:r>
+              <w:rPr>
+                <w:lang w:val="en-GB"/>
+              </w:rPr>
+              <w:t>Acronym</w:t>
+            </w:r>
+          </w:p>
+        </w:tc>
+        <w:tc>
+          <w:tcPr>
+            <w:tcW w:w="4247" w:type="dxa"/>
+          </w:tcPr>
+          <w:p>
+            <w:pPr>
+              <w:rPr>
+                <w:lang w:val="en-GB"/>
+              </w:rPr>
+            </w:pPr>
+            <w:r>
+              <w:rPr>
+                <w:lang w:val="en-GB"/>
+              </w:rPr>
+              <w:t>Definition</w:t>
+            </w:r>
+          </w:p>
+        </w:tc>
+      </w:tr>
+      <w:tr>
+        <w:tc>
+          <w:tcPr>
+            <w:tcW w:w="4247" w:type="dxa"/>
+          </w:tcPr>
+          <w:p>
+            <w:pPr>
+              <w:rPr>
+                <w:lang w:val="en-GB"/>
+              </w:rPr>
+            </w:pPr>
+            <w:proofErr w:type="spellStart"/>
+            <w:r>
+              <w:rPr>
+                <w:lang w:val="en-GB"/>
+              </w:rPr>
+              <w:t>ACROno</w:t>
+            </w:r>
+            <w:proofErr w:type="spellEnd"/>
+          </w:p>
+        </w:tc>
+        <w:tc>
+          <w:tcPr>
+            <w:tcW w:w="4247" w:type="dxa"/>
+          </w:tcPr>
+          <w:p>
+            <w:pPr>
+              <w:rPr>
+                <w:lang w:val="en-GB"/>
+              </w:rPr>
+            </w:pPr>
+            <w:r>
+              <w:rPr>
+                <w:lang w:val="en-GB"/>
+              </w:rPr>
+              <w:t>Acronym not standard</w:t>
+            </w:r>
+          </w:p>
+        </w:tc>
+      </w:tr>
+      <w:tr>
+        <w:tc>
+          <w:tcPr>
+            <w:tcW w:w="4247" w:type="dxa"/>
+          </w:tcPr>
+          <w:p>
+            <w:pPr>
+              <w:rPr>
+                <w:lang w:val="en-GB"/>
+              </w:rPr>
+            </w:pPr>
+            <w:r>
+              <w:rPr>
+                <w:lang w:val="en-GB"/>
+              </w:rPr>
+              <w:t>Ver.</w:t>
+            </w:r>
+          </w:p>
+        </w:tc>
+        <w:tc>
+          <w:tcPr>
+            <w:tcW w:w="4247" w:type="dxa"/>
+          </w:tcPr>
+          <w:p>
+            <w:pPr>
+              <w:rPr>
+                <w:lang w:val="en-GB"/>
+              </w:rPr>
+            </w:pPr>
+            <w:r>
+              <w:rPr>
+                <w:lang w:val="en-GB"/>
+              </w:rPr>
+              <w:t>Version</w:t>
+            </w:r>
+          </w:p>
+        </w:tc>
+      </w:tr>
+    </w:tbl>
+    <w:p/>
+    <w:p>
+      <w:pPr>
+        <w:rPr>
+          <w:lang w:val="en-GB"/>
+        </w:rPr>
+      </w:pPr>
+      <w:r>
+        <w:rPr>
+          <w:lang w:val="en-GB"/>
+        </w:rPr>
+        <w:t>Check if not all capital acronyms like</w:t>
+      </w:r>
+      <w:r>
+        <w:rPr>
+          <w:lang w:val="en-GB"/>
+        </w:rPr>
         <w:t xml:space="preserve"> </w:t>
       </w:r>
       <w:proofErr w:type="spellStart"/>
       <w:r>
-        <w:t>results</w:t>
-      </w:r>
-      <w:proofErr w:type="spellEnd"/>
+        <w:rPr>
+          <w:lang w:val="en-GB"/>
+        </w:rPr>
+        <w:t>ACROno</w:t>
+      </w:r>
+      <w:proofErr w:type="spellEnd"/>
+      <w:r>
+        <w:rPr>
+          <w:lang w:val="en-GB"/>
+        </w:rPr>
+        <w:t>. This should appear before ACRONUM.</w:t>
+      </w:r>
+    </w:p>
+    <w:p>
+      <w:pPr>
+        <w:rPr>
+          <w:lang w:val="en-GB"/>
+        </w:rPr>
+      </w:pPr>
+      <w:proofErr w:type="gramStart"/>
+      <w:r>
+        <w:rPr>
+          <w:lang w:val="en-GB"/>
+        </w:rPr>
+        <w:t>Also</w:t>
+      </w:r>
+      <w:proofErr w:type="gramEnd"/>
+      <w:r>
+        <w:rPr>
+          <w:lang w:val="en-GB"/>
+        </w:rPr>
+        <w:t xml:space="preserve"> sometimes abbreviations are added to these tables, for example</w:t>
+      </w:r>
+      <w:r>
+        <w:rPr>
+          <w:lang w:val="en-GB"/>
+        </w:rPr>
+        <w:t xml:space="preserve"> Ver.</w:t>
+      </w:r>
+      <w:r>
+        <w:rPr>
+          <w:lang w:val="en-GB"/>
+        </w:rPr>
+        <w:t xml:space="preserve"> </w:t>
+      </w:r>
+      <w:r>
+        <w:rPr>
+          <w:lang w:val="en-GB"/>
+        </w:rPr>
+        <w:t>0.4.0</w:t>
+      </w:r>
+    </w:p>
+    <w:p>
+      <w:pPr>
+        <w:pStyle w:val="Ttulo1"/>
+        <w:rPr>
+          <w:lang w:val="en-GB"/>
+        </w:rPr>
+      </w:pPr>
+      <w:r>
+        <w:rPr>
+          <w:lang w:val="en-GB"/>
+        </w:rPr>
+        <w:t>Expected results</w:t>
+      </w:r>
     </w:p>
     <w:p>
       <w:pPr>
@@ -2212,6 +2433,33 @@
           <w:lang w:val="en-GB"/>
         </w:rPr>
         <w:t>acroheadertb</w:t>
+      </w:r>
+      <w:proofErr w:type="spellEnd"/>
+    </w:p>
+    <w:p>
+      <w:pPr>
+        <w:rPr>
+          <w:lang w:val="en-GB"/>
+        </w:rPr>
+      </w:pPr>
+      <w:r>
+        <w:rPr>
+          <w:lang w:val="en-GB"/>
+        </w:rPr>
+        <w:t>Ver.</w:t>
+      </w:r>
+      <w:r>
+        <w:rPr>
+          <w:lang w:val="en-GB"/>
+        </w:rPr>
+        <w:t xml:space="preserve">, </w:t>
+      </w:r>
+      <w:proofErr w:type="spellStart"/>
+      <w:r>
+        <w:rPr>
+          <w:lang w:val="en-GB"/>
+        </w:rPr>
+        <w:t>acrono</w:t>
       </w:r>
       <w:proofErr w:type="spellEnd"/>
     </w:p>

</xml_diff>

<commit_message>
Upgraded parsing for definitions with parenthesis Added test for checking definition parsing
</commit_message>
<xml_diff>
--- a/test/doc_testing_1.docx
+++ b/test/doc_testing_1.docx
@@ -227,7 +227,21 @@
         <w:rPr>
           <w:lang w:val="en-GB"/>
         </w:rPr>
-        <w:t>. It should not matter how you like your acronyms, I will find them and save them.</w:t>
+        <w:t xml:space="preserve">. It should not matter how you like your </w:t>
+      </w:r>
+      <w:proofErr w:type="gramStart"/>
+      <w:r>
+        <w:rPr>
+          <w:lang w:val="en-GB"/>
+        </w:rPr>
+        <w:t>acronyms,</w:t>
+      </w:r>
+      <w:proofErr w:type="gramEnd"/>
+      <w:r>
+        <w:rPr>
+          <w:lang w:val="en-GB"/>
+        </w:rPr>
+        <w:t xml:space="preserve"> I will find them and save them.</w:t>
       </w:r>
     </w:p>
     <w:p>
@@ -247,7 +261,19 @@
           <w:lang w:val="en-GB"/>
         </w:rPr>
         <w:br/>
-        <w:t xml:space="preserve">ACROREPEAT. This line ended </w:t>
+        <w:t xml:space="preserve">ACROREPEAT. </w:t>
+      </w:r>
+      <w:r>
+        <w:rPr>
+          <w:lang w:val="en-GB"/>
+        </w:rPr>
+        <w:t>That</w:t>
+      </w:r>
+      <w:r>
+        <w:rPr>
+          <w:lang w:val="en-GB"/>
+        </w:rPr>
+        <w:t xml:space="preserve"> line ended </w:t>
       </w:r>
       <w:r>
         <w:rPr>
@@ -371,7 +397,19 @@
         <w:rPr>
           <w:lang w:val="en-GB"/>
         </w:rPr>
-        <w:t xml:space="preserve"> (This last is to check the ordering with ACROÁ)</w:t>
+        <w:t xml:space="preserve"> (This last </w:t>
+      </w:r>
+      <w:r>
+        <w:rPr>
+          <w:lang w:val="en-GB"/>
+        </w:rPr>
+        <w:t xml:space="preserve">one </w:t>
+      </w:r>
+      <w:r>
+        <w:rPr>
+          <w:lang w:val="en-GB"/>
+        </w:rPr>
+        <w:t>is to check the ordering with ACROÁ)</w:t>
       </w:r>
       <w:r>
         <w:rPr>
@@ -894,11 +932,19 @@
           <w:lang w:val="en-GB"/>
         </w:rPr>
       </w:pPr>
-      <w:r>
-        <w:rPr>
-          <w:lang w:val="en-GB"/>
-        </w:rPr>
-        <w:t>Usually documents have tracked c</w:t>
+      <w:proofErr w:type="gramStart"/>
+      <w:r>
+        <w:rPr>
+          <w:lang w:val="en-GB"/>
+        </w:rPr>
+        <w:t>Usually</w:t>
+      </w:r>
+      <w:proofErr w:type="gramEnd"/>
+      <w:r>
+        <w:rPr>
+          <w:lang w:val="en-GB"/>
+        </w:rPr>
+        <w:t xml:space="preserve"> documents have tracked c</w:t>
       </w:r>
       <w:r>
         <w:rPr>
@@ -1610,11 +1656,11 @@
           <w:lang w:val="en-GB"/>
         </w:rPr>
       </w:pPr>
-      <w:proofErr w:type="spellStart"/>
       <w:r>
         <w:lastRenderedPageBreak/>
         <w:t>Ac</w:t>
       </w:r>
+      <w:proofErr w:type="spellStart"/>
       <w:r>
         <w:rPr>
           <w:lang w:val="en-GB"/>
@@ -1688,6 +1734,44 @@
                 <w:lang w:val="en-GB"/>
               </w:rPr>
             </w:pPr>
+            <w:r>
+              <w:rPr>
+                <w:lang w:val="en-GB"/>
+              </w:rPr>
+              <w:t>ACRODEAD</w:t>
+            </w:r>
+          </w:p>
+        </w:tc>
+        <w:tc>
+          <w:tcPr>
+            <w:tcW w:w="4247" w:type="dxa"/>
+          </w:tcPr>
+          <w:p>
+            <w:pPr>
+              <w:rPr>
+                <w:lang w:val="en-GB"/>
+              </w:rPr>
+            </w:pPr>
+            <w:r>
+              <w:rPr>
+                <w:lang w:val="en-GB"/>
+              </w:rPr>
+              <w:t>Acronym only found on this table. Should be removed</w:t>
+            </w:r>
+          </w:p>
+        </w:tc>
+      </w:tr>
+      <w:tr>
+        <w:tc>
+          <w:tcPr>
+            <w:tcW w:w="4247" w:type="dxa"/>
+          </w:tcPr>
+          <w:p>
+            <w:pPr>
+              <w:rPr>
+                <w:lang w:val="en-GB"/>
+              </w:rPr>
+            </w:pPr>
             <w:proofErr w:type="spellStart"/>
             <w:r>
               <w:rPr>
@@ -1714,6 +1798,269 @@
               </w:rPr>
               <w:t>Acronym not standard</w:t>
             </w:r>
+          </w:p>
+        </w:tc>
+      </w:tr>
+      <w:tr>
+        <w:tc>
+          <w:tcPr>
+            <w:tcW w:w="4247" w:type="dxa"/>
+          </w:tcPr>
+          <w:p>
+            <w:pPr>
+              <w:rPr>
+                <w:lang w:val="en-GB"/>
+              </w:rPr>
+            </w:pPr>
+            <w:proofErr w:type="spellStart"/>
+            <w:r>
+              <w:rPr>
+                <w:lang w:val="en-GB"/>
+              </w:rPr>
+              <w:t>ACRODefSimple</w:t>
+            </w:r>
+            <w:proofErr w:type="spellEnd"/>
+          </w:p>
+        </w:tc>
+        <w:tc>
+          <w:tcPr>
+            <w:tcW w:w="4247" w:type="dxa"/>
+          </w:tcPr>
+          <w:p>
+            <w:pPr>
+              <w:rPr>
+                <w:lang w:val="en-GB"/>
+              </w:rPr>
+            </w:pPr>
+            <w:r>
+              <w:rPr>
+                <w:lang w:val="en-GB"/>
+              </w:rPr>
+              <w:t>Simple definition</w:t>
+            </w:r>
+          </w:p>
+        </w:tc>
+      </w:tr>
+      <w:tr>
+        <w:tc>
+          <w:tcPr>
+            <w:tcW w:w="4247" w:type="dxa"/>
+          </w:tcPr>
+          <w:p>
+            <w:pPr>
+              <w:rPr>
+                <w:lang w:val="en-GB"/>
+              </w:rPr>
+            </w:pPr>
+            <w:proofErr w:type="spellStart"/>
+            <w:r>
+              <w:rPr>
+                <w:lang w:val="en-GB"/>
+              </w:rPr>
+              <w:t>ACRODefTwoLang</w:t>
+            </w:r>
+            <w:proofErr w:type="spellEnd"/>
+          </w:p>
+        </w:tc>
+        <w:tc>
+          <w:tcPr>
+            <w:tcW w:w="4247" w:type="dxa"/>
+          </w:tcPr>
+          <w:p>
+            <w:pPr>
+              <w:rPr>
+                <w:lang w:val="en-GB"/>
+              </w:rPr>
+            </w:pPr>
+            <w:r>
+              <w:rPr>
+                <w:lang w:val="en-GB"/>
+              </w:rPr>
+              <w:t>Main definition (Translated definition)</w:t>
+            </w:r>
+            <w:r>
+              <w:rPr>
+                <w:lang w:val="en-GB"/>
+              </w:rPr>
+              <w:t xml:space="preserve"> </w:t>
+            </w:r>
+          </w:p>
+        </w:tc>
+      </w:tr>
+      <w:tr>
+        <w:tc>
+          <w:tcPr>
+            <w:tcW w:w="4247" w:type="dxa"/>
+          </w:tcPr>
+          <w:p>
+            <w:pPr>
+              <w:rPr>
+                <w:lang w:val="en-GB"/>
+              </w:rPr>
+            </w:pPr>
+            <w:proofErr w:type="spellStart"/>
+            <w:r>
+              <w:rPr>
+                <w:lang w:val="en-GB"/>
+              </w:rPr>
+              <w:t>ACRODefTwoLangParenthesis</w:t>
+            </w:r>
+            <w:proofErr w:type="spellEnd"/>
+          </w:p>
+        </w:tc>
+        <w:tc>
+          <w:tcPr>
+            <w:tcW w:w="4247" w:type="dxa"/>
+          </w:tcPr>
+          <w:p>
+            <w:pPr>
+              <w:rPr>
+                <w:lang w:val="en-GB"/>
+              </w:rPr>
+            </w:pPr>
+            <w:r>
+              <w:rPr>
+                <w:lang w:val="en-GB"/>
+              </w:rPr>
+              <w:t>Main definition</w:t>
+            </w:r>
+            <w:r>
+              <w:rPr>
+                <w:lang w:val="en-GB"/>
+              </w:rPr>
+              <w:t xml:space="preserve"> (Note)</w:t>
+            </w:r>
+            <w:r>
+              <w:rPr>
+                <w:lang w:val="en-GB"/>
+              </w:rPr>
+              <w:t xml:space="preserve"> (Translated definition</w:t>
+            </w:r>
+            <w:r>
+              <w:rPr>
+                <w:lang w:val="en-GB"/>
+              </w:rPr>
+              <w:t xml:space="preserve"> (Note)</w:t>
+            </w:r>
+            <w:r>
+              <w:rPr>
+                <w:lang w:val="en-GB"/>
+              </w:rPr>
+              <w:t>)</w:t>
+            </w:r>
+          </w:p>
+        </w:tc>
+      </w:tr>
+      <w:tr>
+        <w:tc>
+          <w:tcPr>
+            <w:tcW w:w="4247" w:type="dxa"/>
+          </w:tcPr>
+          <w:p>
+            <w:pPr>
+              <w:rPr>
+                <w:lang w:val="en-GB"/>
+              </w:rPr>
+            </w:pPr>
+            <w:proofErr w:type="spellStart"/>
+            <w:r>
+              <w:rPr>
+                <w:lang w:val="en-GB"/>
+              </w:rPr>
+              <w:t>ACRODefMultiple</w:t>
+            </w:r>
+            <w:proofErr w:type="spellEnd"/>
+          </w:p>
+        </w:tc>
+        <w:tc>
+          <w:tcPr>
+            <w:tcW w:w="4247" w:type="dxa"/>
+          </w:tcPr>
+          <w:p>
+            <w:pPr>
+              <w:rPr>
+                <w:lang w:val="en-GB"/>
+              </w:rPr>
+            </w:pPr>
+            <w:r>
+              <w:rPr>
+                <w:lang w:val="en-GB"/>
+              </w:rPr>
+              <w:t>Definition 1</w:t>
+            </w:r>
+          </w:p>
+          <w:p>
+            <w:pPr>
+              <w:rPr>
+                <w:lang w:val="en-GB"/>
+              </w:rPr>
+            </w:pPr>
+            <w:r>
+              <w:rPr>
+                <w:lang w:val="en-GB"/>
+              </w:rPr>
+              <w:t>Definition 2 (Translated 2)</w:t>
+            </w:r>
+          </w:p>
+        </w:tc>
+      </w:tr>
+      <w:tr>
+        <w:tc>
+          <w:tcPr>
+            <w:tcW w:w="4247" w:type="dxa"/>
+          </w:tcPr>
+          <w:p>
+            <w:pPr>
+              <w:rPr>
+                <w:lang w:val="en-GB"/>
+              </w:rPr>
+            </w:pPr>
+            <w:proofErr w:type="spellStart"/>
+            <w:r>
+              <w:rPr>
+                <w:lang w:val="en-GB"/>
+              </w:rPr>
+              <w:t>ACRODefEmpty</w:t>
+            </w:r>
+            <w:proofErr w:type="spellEnd"/>
+          </w:p>
+        </w:tc>
+        <w:tc>
+          <w:tcPr>
+            <w:tcW w:w="4247" w:type="dxa"/>
+          </w:tcPr>
+          <w:p>
+            <w:pPr>
+              <w:rPr>
+                <w:lang w:val="en-GB"/>
+              </w:rPr>
+            </w:pPr>
+          </w:p>
+        </w:tc>
+      </w:tr>
+      <w:tr>
+        <w:tc>
+          <w:tcPr>
+            <w:tcW w:w="4247" w:type="dxa"/>
+          </w:tcPr>
+          <w:p>
+            <w:pPr>
+              <w:rPr>
+                <w:lang w:val="en-GB"/>
+              </w:rPr>
+            </w:pPr>
+          </w:p>
+        </w:tc>
+        <w:tc>
+          <w:tcPr>
+            <w:tcW w:w="4247" w:type="dxa"/>
+          </w:tcPr>
+          <w:p>
+            <w:pPr>
+              <w:rPr>
+                <w:lang w:val="en-GB"/>
+              </w:rPr>
+            </w:pPr>
           </w:p>
         </w:tc>
       </w:tr>
@@ -1868,6 +2215,20 @@
           <w:lang w:val="en-GB"/>
         </w:rPr>
       </w:pPr>
+      <w:r>
+        <w:rPr>
+          <w:b/>
+          <w:bCs/>
+          <w:lang w:val="en-GB"/>
+        </w:rPr>
+        <w:t>Acronyms:</w:t>
+      </w:r>
+      <w:r>
+        <w:rPr>
+          <w:lang w:val="en-GB"/>
+        </w:rPr>
+        <w:t xml:space="preserve"> </w:t>
+      </w:r>
       <w:proofErr w:type="spellStart"/>
       <w:r>
         <w:rPr>
@@ -2199,6 +2560,20 @@
           <w:lang w:val="en-GB"/>
         </w:rPr>
       </w:pPr>
+      <w:r>
+        <w:rPr>
+          <w:b/>
+          <w:bCs/>
+          <w:lang w:val="en-GB"/>
+        </w:rPr>
+        <w:t>Simple tables:</w:t>
+      </w:r>
+      <w:r>
+        <w:rPr>
+          <w:lang w:val="en-GB"/>
+        </w:rPr>
+        <w:t xml:space="preserve"> </w:t>
+      </w:r>
       <w:proofErr w:type="spellStart"/>
       <w:r>
         <w:rPr>
@@ -2242,6 +2617,20 @@
           <w:lang w:val="en-GB"/>
         </w:rPr>
       </w:pPr>
+      <w:r>
+        <w:rPr>
+          <w:b/>
+          <w:bCs/>
+          <w:lang w:val="en-GB"/>
+        </w:rPr>
+        <w:t>Merged tables:</w:t>
+      </w:r>
+      <w:r>
+        <w:rPr>
+          <w:lang w:val="en-GB"/>
+        </w:rPr>
+        <w:t xml:space="preserve"> </w:t>
+      </w:r>
       <w:proofErr w:type="spellStart"/>
       <w:r>
         <w:rPr>
@@ -2285,6 +2674,20 @@
           <w:lang w:val="en-GB"/>
         </w:rPr>
       </w:pPr>
+      <w:r>
+        <w:rPr>
+          <w:b/>
+          <w:bCs/>
+          <w:lang w:val="en-GB"/>
+        </w:rPr>
+        <w:t>Track changes:</w:t>
+      </w:r>
+      <w:r>
+        <w:rPr>
+          <w:lang w:val="en-GB"/>
+        </w:rPr>
+        <w:t xml:space="preserve"> </w:t>
+      </w:r>
       <w:proofErr w:type="spellStart"/>
       <w:r>
         <w:rPr>
@@ -2328,6 +2731,20 @@
           <w:lang w:val="en-GB"/>
         </w:rPr>
       </w:pPr>
+      <w:r>
+        <w:rPr>
+          <w:b/>
+          <w:bCs/>
+          <w:lang w:val="en-GB"/>
+        </w:rPr>
+        <w:t>Track changes (tables):</w:t>
+      </w:r>
+      <w:r>
+        <w:rPr>
+          <w:lang w:val="en-GB"/>
+        </w:rPr>
+        <w:t xml:space="preserve"> </w:t>
+      </w:r>
       <w:proofErr w:type="spellStart"/>
       <w:r>
         <w:rPr>
@@ -2357,6 +2774,20 @@
           <w:lang w:val="en-GB"/>
         </w:rPr>
       </w:pPr>
+      <w:r>
+        <w:rPr>
+          <w:b/>
+          <w:bCs/>
+          <w:lang w:val="en-GB"/>
+        </w:rPr>
+        <w:t>Header/footers:</w:t>
+      </w:r>
+      <w:r>
+        <w:rPr>
+          <w:lang w:val="en-GB"/>
+        </w:rPr>
+        <w:t xml:space="preserve"> </w:t>
+      </w:r>
       <w:proofErr w:type="spellStart"/>
       <w:r>
         <w:rPr>
@@ -2444,6 +2875,20 @@
       </w:pPr>
       <w:r>
         <w:rPr>
+          <w:b/>
+          <w:bCs/>
+          <w:lang w:val="en-GB"/>
+        </w:rPr>
+        <w:t>Acronym table:</w:t>
+      </w:r>
+      <w:r>
+        <w:rPr>
+          <w:lang w:val="en-GB"/>
+        </w:rPr>
+        <w:t xml:space="preserve"> </w:t>
+      </w:r>
+      <w:r>
+        <w:rPr>
           <w:lang w:val="en-GB"/>
         </w:rPr>
         <w:t>Ver.</w:t>
@@ -2460,6 +2905,76 @@
           <w:lang w:val="en-GB"/>
         </w:rPr>
         <w:t>acrono</w:t>
+      </w:r>
+      <w:proofErr w:type="spellEnd"/>
+      <w:r>
+        <w:rPr>
+          <w:lang w:val="en-GB"/>
+        </w:rPr>
+        <w:t xml:space="preserve">, </w:t>
+      </w:r>
+      <w:proofErr w:type="spellStart"/>
+      <w:r>
+        <w:rPr>
+          <w:lang w:val="en-GB"/>
+        </w:rPr>
+        <w:t>ACRODefSimple</w:t>
+      </w:r>
+      <w:proofErr w:type="spellEnd"/>
+      <w:r>
+        <w:rPr>
+          <w:lang w:val="en-GB"/>
+        </w:rPr>
+        <w:t xml:space="preserve">, </w:t>
+      </w:r>
+      <w:proofErr w:type="spellStart"/>
+      <w:r>
+        <w:rPr>
+          <w:lang w:val="en-GB"/>
+        </w:rPr>
+        <w:t>ACRODefTwoLang</w:t>
+      </w:r>
+      <w:proofErr w:type="spellEnd"/>
+      <w:r>
+        <w:rPr>
+          <w:lang w:val="en-GB"/>
+        </w:rPr>
+        <w:t xml:space="preserve">, </w:t>
+      </w:r>
+      <w:proofErr w:type="spellStart"/>
+      <w:r>
+        <w:rPr>
+          <w:lang w:val="en-GB"/>
+        </w:rPr>
+        <w:t>ACRODefTwoLangParenthesis</w:t>
+      </w:r>
+      <w:proofErr w:type="spellEnd"/>
+      <w:r>
+        <w:rPr>
+          <w:lang w:val="en-GB"/>
+        </w:rPr>
+        <w:t xml:space="preserve">, </w:t>
+      </w:r>
+      <w:proofErr w:type="spellStart"/>
+      <w:r>
+        <w:rPr>
+          <w:lang w:val="en-GB"/>
+        </w:rPr>
+        <w:t>ACRODefMultiple</w:t>
+      </w:r>
+      <w:proofErr w:type="spellEnd"/>
+      <w:r>
+        <w:rPr>
+          <w:lang w:val="en-GB"/>
+        </w:rPr>
+        <w:t xml:space="preserve">, </w:t>
+      </w:r>
+      <w:proofErr w:type="spellStart"/>
+      <w:r>
+        <w:rPr>
+          <w:lang w:val="en-GB"/>
+        </w:rPr>
+        <w:t>ACRODefEmpty</w:t>
       </w:r>
       <w:proofErr w:type="spellEnd"/>
     </w:p>

</xml_diff>